<commit_message>
Webservice part2 - Ajout des vocabulaires
</commit_message>
<xml_diff>
--- a/Documentation/Student Invaders v1.7 - SJM.docx
+++ b/Documentation/Student Invaders v1.7 - SJM.docx
@@ -9698,8 +9698,6 @@
       <w:r>
         <w:t>view</w:t>
       </w:r>
-      <w:bookmarkStart w:id="24" w:name="_GoBack"/>
-      <w:bookmarkEnd w:id="24"/>
       <w:r>
         <w:t xml:space="preserve">. Les tests ont été effectués sur </w:t>
       </w:r>
@@ -10225,10 +10223,7 @@
               <w:t xml:space="preserve"> </w:t>
             </w:r>
             <w:r>
-              <w:t xml:space="preserve">Changement de langue pour </w:t>
-            </w:r>
-            <w:r>
-              <w:t>l’élève</w:t>
+              <w:t>Changement de langue pour l’élève</w:t>
             </w:r>
           </w:p>
         </w:tc>
@@ -10609,10 +10604,7 @@
           </w:tcPr>
           <w:p>
             <w:r>
-              <w:t>3.</w:t>
-            </w:r>
-            <w:r>
-              <w:t>1.1</w:t>
+              <w:t>3.1.1</w:t>
             </w:r>
             <w:r>
               <w:t xml:space="preserve"> </w:t>
@@ -10688,10 +10680,7 @@
           </w:tcPr>
           <w:p>
             <w:r>
-              <w:t>3.</w:t>
-            </w:r>
-            <w:r>
-              <w:t>1.2</w:t>
+              <w:t>3.1.2</w:t>
             </w:r>
             <w:r>
               <w:t xml:space="preserve"> </w:t>
@@ -10892,10 +10881,7 @@
               <w:sym w:font="Wingdings" w:char="F0E0"/>
             </w:r>
             <w:r>
-              <w:t xml:space="preserve"> K</w:t>
-            </w:r>
-            <w:r>
-              <w:t>O</w:t>
+              <w:t xml:space="preserve"> KO</w:t>
             </w:r>
           </w:p>
         </w:tc>
@@ -10967,13 +10953,7 @@
               <w:sym w:font="Wingdings" w:char="F0E0"/>
             </w:r>
             <w:r>
-              <w:t xml:space="preserve"> </w:t>
-            </w:r>
-            <w:r>
-              <w:t>O</w:t>
-            </w:r>
-            <w:r>
-              <w:t>K</w:t>
+              <w:t xml:space="preserve"> OK</w:t>
             </w:r>
           </w:p>
         </w:tc>
@@ -10993,13 +10973,7 @@
               <w:sym w:font="Wingdings" w:char="F0E0"/>
             </w:r>
             <w:r>
-              <w:t xml:space="preserve"> </w:t>
-            </w:r>
-            <w:r>
-              <w:t>O</w:t>
-            </w:r>
-            <w:r>
-              <w:t>K</w:t>
+              <w:t xml:space="preserve"> OK</w:t>
             </w:r>
           </w:p>
         </w:tc>
@@ -11368,9 +11342,9 @@
       </w:pPr>
     </w:p>
     <w:p>
-      <w:bookmarkStart w:id="25" w:name="_Toc25553322"/>
-      <w:bookmarkStart w:id="26" w:name="_Toc71691026"/>
-      <w:bookmarkStart w:id="27" w:name="_Toc499021845"/>
+      <w:bookmarkStart w:id="24" w:name="_Toc71691026"/>
+      <w:bookmarkStart w:id="25" w:name="_Toc499021845"/>
+      <w:bookmarkStart w:id="26" w:name="_Toc25553322"/>
       <w:r>
         <w:rPr>
           <w:highlight w:val="yellow"/>
@@ -11398,7 +11372,6 @@
         <w:t>ance 5</w:t>
       </w:r>
     </w:p>
-    <w:p/>
     <w:p>
       <w:pPr>
         <w:pStyle w:val="Titre2"/>
@@ -11414,7 +11387,7 @@
         </w:rPr>
         <w:t xml:space="preserve">Erreurs </w:t>
       </w:r>
-      <w:bookmarkEnd w:id="25"/>
+      <w:bookmarkEnd w:id="26"/>
       <w:r>
         <w:rPr>
           <w:i w:val="0"/>
@@ -11422,8 +11395,8 @@
         </w:rPr>
         <w:t>restantes</w:t>
       </w:r>
-      <w:bookmarkEnd w:id="26"/>
-      <w:bookmarkEnd w:id="27"/>
+      <w:bookmarkEnd w:id="24"/>
+      <w:bookmarkEnd w:id="25"/>
       <w:r>
         <w:rPr>
           <w:i w:val="0"/>
@@ -11439,12 +11412,9 @@
           <w:i/>
         </w:rPr>
       </w:pPr>
-      <w:bookmarkStart w:id="28" w:name="_Toc25553323"/>
-    </w:p>
-    <w:p>
-      <w:pPr>
-        <w:ind w:left="426"/>
-      </w:pPr>
+      <w:bookmarkStart w:id="27" w:name="_Toc25553323"/>
+    </w:p>
+    <w:p>
       <w:r>
         <w:t>Différents soucis ont été remarqués durant mes tests :</w:t>
       </w:r>
@@ -11499,9 +11469,6 @@
       </w:pPr>
     </w:p>
     <w:p>
-      <w:pPr>
-        <w:ind w:left="360"/>
-      </w:pPr>
       <w:r>
         <w:t xml:space="preserve">Solution : </w:t>
       </w:r>
@@ -11559,17 +11526,65 @@
       </w:pPr>
     </w:p>
     <w:p>
+      <w:r>
+        <w:t xml:space="preserve">Solution : </w:t>
+      </w:r>
+      <w:r>
+        <w:t>Pour pallier à ce problème, il faut différencier l’appareil et ainsi changer la taille des sprites ainsi que des textes.</w:t>
+      </w:r>
+    </w:p>
+    <w:p>
       <w:pPr>
         <w:ind w:left="426"/>
       </w:pPr>
-      <w:r>
-        <w:t xml:space="preserve">Solution : </w:t>
-      </w:r>
-      <w:r>
-        <w:t>Pour pallier à ce problème, il faut différencier l’appareil et ainsi changer la taille des sprites ainsi que des textes.</w:t>
-      </w:r>
-    </w:p>
-    <w:bookmarkEnd w:id="28"/>
+    </w:p>
+    <w:p>
+      <w:pPr>
+        <w:pStyle w:val="Paragraphedeliste"/>
+        <w:numPr>
+          <w:ilvl w:val="0"/>
+          <w:numId w:val="17"/>
+        </w:numPr>
+      </w:pPr>
+      <w:r>
+        <w:t>Le changement de langue</w:t>
+      </w:r>
+    </w:p>
+    <w:p>
+      <w:pPr>
+        <w:pStyle w:val="Paragraphedeliste"/>
+        <w:numPr>
+          <w:ilvl w:val="1"/>
+          <w:numId w:val="17"/>
+        </w:numPr>
+      </w:pPr>
+      <w:r>
+        <w:t>Cette fonction était disponible dans les premières versions du jeu. Au fur et à mesure des modifications du code (changements demandées suite à la fin du sprint 1), cette fonctionnalité ne marchait plus.</w:t>
+      </w:r>
+    </w:p>
+    <w:p>
+      <w:pPr>
+        <w:pStyle w:val="Paragraphedeliste"/>
+        <w:numPr>
+          <w:ilvl w:val="1"/>
+          <w:numId w:val="17"/>
+        </w:numPr>
+      </w:pPr>
+      <w:r>
+        <w:t>L’impact est que le joueur devra relancer le jeu ou lancer la partie pour ensuite perdre et revenir sur le menu de la sélection des langues.</w:t>
+      </w:r>
+    </w:p>
+    <w:p>
+      <w:pPr>
+        <w:ind w:firstLine="576"/>
+      </w:pPr>
+    </w:p>
+    <w:p>
+      <w:r>
+        <w:t xml:space="preserve">Solution : Revoir le code de la sélection des langues car le problème est dessus. </w:t>
+      </w:r>
+    </w:p>
+    <w:bookmarkEnd w:id="27"/>
     <w:p>
       <w:pPr>
         <w:pStyle w:val="En-tte"/>
@@ -11587,17 +11602,18 @@
           <w:iCs/>
         </w:rPr>
       </w:pPr>
-      <w:bookmarkStart w:id="29" w:name="_Toc25553326"/>
-      <w:bookmarkStart w:id="30" w:name="_Toc71691029"/>
-      <w:bookmarkStart w:id="31" w:name="_Toc499021846"/>
+      <w:bookmarkStart w:id="28" w:name="_Toc25553326"/>
+      <w:bookmarkStart w:id="29" w:name="_Toc71691029"/>
+      <w:bookmarkStart w:id="30" w:name="_Toc499021846"/>
       <w:r>
         <w:rPr>
           <w:i w:val="0"/>
           <w:iCs/>
         </w:rPr>
+        <w:lastRenderedPageBreak/>
         <w:t>Liste des documents</w:t>
       </w:r>
-      <w:bookmarkEnd w:id="29"/>
+      <w:bookmarkEnd w:id="28"/>
       <w:r>
         <w:rPr>
           <w:i w:val="0"/>
@@ -11605,8 +11621,8 @@
         </w:rPr>
         <w:t xml:space="preserve"> fournis</w:t>
       </w:r>
+      <w:bookmarkEnd w:id="29"/>
       <w:bookmarkEnd w:id="30"/>
-      <w:bookmarkEnd w:id="31"/>
     </w:p>
     <w:p>
       <w:pPr>
@@ -11619,6 +11635,13 @@
     </w:p>
     <w:p>
       <w:pPr>
+        <w:rPr>
+          <w:rFonts w:cs="Arial"/>
+        </w:rPr>
+      </w:pPr>
+    </w:p>
+    <w:p>
+      <w:pPr>
         <w:ind w:left="426"/>
         <w:rPr>
           <w:rFonts w:cs="Arial"/>
@@ -11630,7 +11653,16 @@
           <w:rFonts w:cs="Arial"/>
           <w:i/>
         </w:rPr>
-        <w:t>Lister les documents fournis au client avec votre produit, en indiquant les numéros de versions</w:t>
+        <w:t xml:space="preserve">Lister les documents fournis au client avec votre produit, en indiquant les </w:t>
+      </w:r>
+      <w:bookmarkStart w:id="31" w:name="_GoBack"/>
+      <w:bookmarkEnd w:id="31"/>
+      <w:r>
+        <w:rPr>
+          <w:rFonts w:cs="Arial"/>
+          <w:i/>
+        </w:rPr>
+        <w:t>numéros de versions</w:t>
       </w:r>
       <w:r>
         <w:rPr>
@@ -11703,7 +11735,6 @@
           <w:rFonts w:cs="Arial"/>
           <w:i/>
         </w:rPr>
-        <w:lastRenderedPageBreak/>
         <w:t>le manuel d'Utilisation avec des exemples graphiques (en annexe)</w:t>
       </w:r>
     </w:p>
@@ -12618,36 +12649,19 @@
       <w:bookmarkEnd w:id="44"/>
       <w:bookmarkEnd w:id="45"/>
     </w:p>
-    <w:p>
-      <w:r>
-        <w:rPr>
-          <w:highlight w:val="yellow"/>
-        </w:rPr>
-        <w:t>Important !</w:t>
-      </w:r>
-    </w:p>
-    <w:p>
-      <w:r>
-        <w:rPr>
-          <w:highlight w:val="yellow"/>
-        </w:rPr>
-        <w:t>Eché</w:t>
-      </w:r>
-      <w:r>
-        <w:rPr>
-          <w:highlight w:val="yellow"/>
-        </w:rPr>
-        <w:t>ance 4</w:t>
-      </w:r>
-      <w:r>
-        <w:rPr>
-          <w:highlight w:val="yellow"/>
-        </w:rPr>
-        <w:t xml:space="preserve"> (Readme dans Git</w:t>
-      </w:r>
-      <w:r>
-        <w:t>)</w:t>
-      </w:r>
+    <w:p/>
+    <w:p>
+      <w:r>
+        <w:t xml:space="preserve">Le manuel d’installation est disponible sur le projet Github. Il est accessible avec le lien suivant : </w:t>
+      </w:r>
+      <w:hyperlink r:id="rId31" w:history="1">
+        <w:r>
+          <w:rPr>
+            <w:rStyle w:val="Lienhypertexte"/>
+          </w:rPr>
+          <w:t>https://github.com/Seni-J/Student-Invaders/blob/master/README.md</w:t>
+        </w:r>
+      </w:hyperlink>
     </w:p>
     <w:p/>
     <w:p>
@@ -12747,8 +12761,8 @@
       </w:pPr>
     </w:p>
     <w:sectPr>
-      <w:headerReference w:type="default" r:id="rId31"/>
-      <w:footerReference w:type="default" r:id="rId32"/>
+      <w:headerReference w:type="default" r:id="rId32"/>
+      <w:footerReference w:type="default" r:id="rId33"/>
       <w:pgSz w:w="11906" w:h="16838" w:code="9"/>
       <w:pgMar w:top="1418" w:right="1418" w:bottom="1418" w:left="1418" w:header="720" w:footer="720" w:gutter="0"/>
       <w:cols w:space="720"/>
@@ -12855,7 +12869,7 @@
               <w:sz w:val="16"/>
               <w:szCs w:val="16"/>
             </w:rPr>
-            <w:t>23</w:t>
+            <w:t>25</w:t>
           </w:r>
           <w:r>
             <w:rPr>
@@ -17654,6 +17668,7 @@
   <w:style w:type="character" w:default="1" w:styleId="Policepardfaut">
     <w:name w:val="Default Paragraph Font"/>
     <w:uiPriority w:val="1"/>
+    <w:semiHidden/>
     <w:unhideWhenUsed/>
   </w:style>
   <w:style w:type="table" w:default="1" w:styleId="TableauNormal">
@@ -18745,7 +18760,7 @@
 </file>
 
 <file path=customXml/itemProps1.xml><?xml version="1.0" encoding="utf-8"?>
-<ds:datastoreItem xmlns:ds="http://schemas.openxmlformats.org/officeDocument/2006/customXml" ds:itemID="{807F9DB0-93FA-412E-B656-EF329A2539C7}">
+<ds:datastoreItem xmlns:ds="http://schemas.openxmlformats.org/officeDocument/2006/customXml" ds:itemID="{FC7D60FE-CDE2-4AE7-A5CE-CDB53E4D20D1}">
   <ds:schemaRefs>
     <ds:schemaRef ds:uri="http://schemas.openxmlformats.org/officeDocument/2006/bibliography"/>
   </ds:schemaRefs>

</xml_diff>

<commit_message>
Webservice pour les mots du prof et l'élève
</commit_message>
<xml_diff>
--- a/Documentation/Student Invaders v1.7 - SJM.docx
+++ b/Documentation/Student Invaders v1.7 - SJM.docx
@@ -45,13 +45,31 @@
                 <w:sz w:val="96"/>
               </w:rPr>
             </w:pPr>
+            <w:proofErr w:type="spellStart"/>
             <w:r>
               <w:rPr>
                 <w:rFonts w:ascii="Impact" w:hAnsi="Impact"/>
                 <w:sz w:val="96"/>
               </w:rPr>
-              <w:t>Student Invaders</w:t>
-            </w:r>
+              <w:t>Student</w:t>
+            </w:r>
+            <w:proofErr w:type="spellEnd"/>
+            <w:r>
+              <w:rPr>
+                <w:rFonts w:ascii="Impact" w:hAnsi="Impact"/>
+                <w:sz w:val="96"/>
+              </w:rPr>
+              <w:t xml:space="preserve"> </w:t>
+            </w:r>
+            <w:proofErr w:type="spellStart"/>
+            <w:r>
+              <w:rPr>
+                <w:rFonts w:ascii="Impact" w:hAnsi="Impact"/>
+                <w:sz w:val="96"/>
+              </w:rPr>
+              <w:t>Invaders</w:t>
+            </w:r>
+            <w:proofErr w:type="spellEnd"/>
           </w:p>
         </w:tc>
       </w:tr>
@@ -2212,7 +2230,25 @@
           <w:i/>
           <w:sz w:val="20"/>
         </w:rPr>
-        <w:t xml:space="preserve">De plus, en fonction du type de projet,  il est tout à fait possible que certains chapitres ou paragraphes n’aient aucun sens. Dans ce cas il est recommandé de les retirer du document pour éviter de l’alourdir inutilement.  </w:t>
+        <w:t xml:space="preserve">De plus, en fonction du type de </w:t>
+      </w:r>
+      <w:proofErr w:type="gramStart"/>
+      <w:r>
+        <w:rPr>
+          <w:bCs/>
+          <w:i/>
+          <w:sz w:val="20"/>
+        </w:rPr>
+        <w:t>projet,  il</w:t>
+      </w:r>
+      <w:proofErr w:type="gramEnd"/>
+      <w:r>
+        <w:rPr>
+          <w:bCs/>
+          <w:i/>
+          <w:sz w:val="20"/>
+        </w:rPr>
+        <w:t xml:space="preserve"> est tout à fait possible que certains chapitres ou paragraphes n’aient aucun sens. Dans ce cas il est recommandé de les retirer du document pour éviter de l’alourdir inutilement.  </w:t>
       </w:r>
     </w:p>
     <w:p>
@@ -2267,11 +2303,40 @@
       <w:pPr>
         <w:jc w:val="both"/>
       </w:pPr>
-      <w:r>
-        <w:t xml:space="preserve">Student Invaders est un jeu didactique d’apprentissage de vocabulaire sur la </w:t>
-      </w:r>
-      <w:r>
-        <w:t xml:space="preserve">plateforme Android d’une manière d’un Space Invaders. Dans cette application, le joueur contrôle le professeur. Il a pour but d’envoyer les mots traduits aux élèves avec un avion en papier. Ce projet est une manière assez intuitive d’apprendre et d’exercer une langue. Personnellement, j’apprendrai plus du côté de la programmation mais le jeu peut apporter </w:t>
+      <w:proofErr w:type="spellStart"/>
+      <w:r>
+        <w:t>Student</w:t>
+      </w:r>
+      <w:proofErr w:type="spellEnd"/>
+      <w:r>
+        <w:t xml:space="preserve"> </w:t>
+      </w:r>
+      <w:proofErr w:type="spellStart"/>
+      <w:r>
+        <w:t>Invaders</w:t>
+      </w:r>
+      <w:proofErr w:type="spellEnd"/>
+      <w:r>
+        <w:t xml:space="preserve"> est un jeu didactique d’apprentissage de vocabulaire sur la </w:t>
+      </w:r>
+      <w:r>
+        <w:t xml:space="preserve">plateforme Android d’une manière d’un </w:t>
+      </w:r>
+      <w:proofErr w:type="spellStart"/>
+      <w:r>
+        <w:t>Space</w:t>
+      </w:r>
+      <w:proofErr w:type="spellEnd"/>
+      <w:r>
+        <w:t xml:space="preserve"> </w:t>
+      </w:r>
+      <w:proofErr w:type="spellStart"/>
+      <w:r>
+        <w:t>Invaders</w:t>
+      </w:r>
+      <w:proofErr w:type="spellEnd"/>
+      <w:r>
+        <w:t xml:space="preserve">. Dans cette application, le joueur contrôle le professeur. Il a pour but d’envoyer les mots traduits aux élèves avec un avion en papier. Ce projet est une manière assez intuitive d’apprendre et d’exercer une langue. Personnellement, j’apprendrai plus du côté de la programmation mais le jeu peut apporter </w:t>
       </w:r>
       <w:r>
         <w:t>un côté interactif aux cours</w:t>
@@ -2283,7 +2348,15 @@
         <w:t xml:space="preserve">le même langage de programmation </w:t>
       </w:r>
       <w:r>
-        <w:t>que mon projet de pré-TPI, AndroidSnake. J’ai donc les bases pour commencer ce projet.</w:t>
+        <w:t xml:space="preserve">que mon projet de pré-TPI, </w:t>
+      </w:r>
+      <w:proofErr w:type="spellStart"/>
+      <w:r>
+        <w:t>AndroidSnake</w:t>
+      </w:r>
+      <w:proofErr w:type="spellEnd"/>
+      <w:r>
+        <w:t>. J’ai donc les bases pour commencer ce projet.</w:t>
       </w:r>
       <w:r>
         <w:t xml:space="preserve"> </w:t>
@@ -2728,7 +2801,21 @@
         <w:rPr>
           <w:szCs w:val="14"/>
         </w:rPr>
-        <w:t>Durant ce TPI, j’évoluerai avec la méthode Agile. Elle a été imposée par le chef de projet. La méthode Agile consiste à mettre en place différents sprint durant lesquels certaines tâches seront effectuées. À chaque fin de sprint, le mandataire doit fournir une démo au chef de projet pour ainsi reporter différents problèmes dans le sprint suivant. La validation est faite par le chef de projet ainsi que les deux experts. L’outil utilisé pour réaliser la planification est Trello.</w:t>
+        <w:t xml:space="preserve">Durant ce TPI, j’évoluerai avec la méthode Agile. Elle a été imposée par le chef de projet. La méthode Agile consiste à mettre en place différents sprint durant lesquels certaines tâches seront effectuées. À chaque fin de sprint, le mandataire doit fournir une démo au chef de projet pour ainsi reporter différents problèmes dans le sprint suivant. La validation est faite par le chef de projet ainsi que les deux experts. L’outil utilisé pour réaliser la planification est </w:t>
+      </w:r>
+      <w:proofErr w:type="spellStart"/>
+      <w:r>
+        <w:rPr>
+          <w:szCs w:val="14"/>
+        </w:rPr>
+        <w:t>Trello</w:t>
+      </w:r>
+      <w:proofErr w:type="spellEnd"/>
+      <w:r>
+        <w:rPr>
+          <w:szCs w:val="14"/>
+        </w:rPr>
+        <w:t>.</w:t>
       </w:r>
       <w:r>
         <w:rPr>
@@ -3005,7 +3092,21 @@
               <w:rPr>
                 <w:szCs w:val="14"/>
               </w:rPr>
-              <w:t>Menu, Scoring, Début, Fin et Pause</w:t>
+              <w:t xml:space="preserve">Menu, </w:t>
+            </w:r>
+            <w:proofErr w:type="spellStart"/>
+            <w:r>
+              <w:rPr>
+                <w:szCs w:val="14"/>
+              </w:rPr>
+              <w:t>Scoring</w:t>
+            </w:r>
+            <w:proofErr w:type="spellEnd"/>
+            <w:r>
+              <w:rPr>
+                <w:szCs w:val="14"/>
+              </w:rPr>
+              <w:t>, Début, Fin et Pause</w:t>
             </w:r>
           </w:p>
         </w:tc>
@@ -3281,7 +3382,23 @@
       </w:pPr>
       <w:r>
         <w:lastRenderedPageBreak/>
-        <w:t xml:space="preserve">Sur ce graphique, notre application sera dans la partie « Applications » et le framework LibGDX dans « Application Framework ». </w:t>
+        <w:t xml:space="preserve">Sur ce graphique, notre application sera dans la partie « Applications » et le </w:t>
+      </w:r>
+      <w:proofErr w:type="spellStart"/>
+      <w:r>
+        <w:t>framework</w:t>
+      </w:r>
+      <w:proofErr w:type="spellEnd"/>
+      <w:r>
+        <w:t xml:space="preserve"> </w:t>
+      </w:r>
+      <w:proofErr w:type="spellStart"/>
+      <w:r>
+        <w:t>LibGDX</w:t>
+      </w:r>
+      <w:proofErr w:type="spellEnd"/>
+      <w:r>
+        <w:t xml:space="preserve"> dans « Application Framework ». </w:t>
       </w:r>
     </w:p>
     <w:p>
@@ -3294,7 +3411,23 @@
         <w:jc w:val="both"/>
       </w:pPr>
       <w:r>
-        <w:t>Concernant l’architecture du framework LibGDX :</w:t>
+        <w:t xml:space="preserve">Concernant l’architecture du </w:t>
+      </w:r>
+      <w:proofErr w:type="spellStart"/>
+      <w:r>
+        <w:t>framework</w:t>
+      </w:r>
+      <w:proofErr w:type="spellEnd"/>
+      <w:r>
+        <w:t xml:space="preserve"> </w:t>
+      </w:r>
+      <w:proofErr w:type="spellStart"/>
+      <w:r>
+        <w:t>LibGDX</w:t>
+      </w:r>
+      <w:proofErr w:type="spellEnd"/>
+      <w:r>
+        <w:t> :</w:t>
       </w:r>
     </w:p>
     <w:p/>
@@ -3356,7 +3489,15 @@
         <w:t xml:space="preserve">L’application </w:t>
       </w:r>
       <w:r>
-        <w:t>est le framework. Elle s’occupe de gérer les cycles du jeu ainsi que les boucles. Dans ce bloc contient différents modules utilisables :</w:t>
+        <w:t xml:space="preserve">est le </w:t>
+      </w:r>
+      <w:proofErr w:type="spellStart"/>
+      <w:r>
+        <w:t>framework</w:t>
+      </w:r>
+      <w:proofErr w:type="spellEnd"/>
+      <w:r>
+        <w:t>. Elle s’occupe de gérer les cycles du jeu ainsi que les boucles. Dans ce bloc contient différents modules utilisables :</w:t>
       </w:r>
     </w:p>
     <w:p>
@@ -3374,7 +3515,15 @@
         <w:jc w:val="both"/>
       </w:pPr>
       <w:r>
-        <w:t>Le module des fichiers : Lecture/Ecriture des ressources ainsi que des assets.</w:t>
+        <w:t xml:space="preserve">Le module des fichiers : Lecture/Ecriture des ressources ainsi que des </w:t>
+      </w:r>
+      <w:proofErr w:type="spellStart"/>
+      <w:r>
+        <w:t>assets</w:t>
+      </w:r>
+      <w:proofErr w:type="spellEnd"/>
+      <w:r>
+        <w:t>.</w:t>
       </w:r>
     </w:p>
     <w:p>
@@ -3413,8 +3562,13 @@
         <w:jc w:val="both"/>
       </w:pPr>
       <w:r>
-        <w:t>Le module Graphisme : Dessiner les sprites</w:t>
-      </w:r>
+        <w:t xml:space="preserve">Le module Graphisme : Dessiner les </w:t>
+      </w:r>
+      <w:proofErr w:type="spellStart"/>
+      <w:r>
+        <w:t>sprites</w:t>
+      </w:r>
+      <w:proofErr w:type="spellEnd"/>
       <w:r>
         <w:t>/images</w:t>
       </w:r>
@@ -3636,7 +3790,18 @@
         <w:t>,</w:t>
       </w:r>
       <w:r>
-        <w:t xml:space="preserve"> des tests unitaires qui seront effectués tout au long du projet. Les tests systèmes auront aussi lieu pour tester la connexion entre le webservice et le jeu. </w:t>
+        <w:t xml:space="preserve"> des tests unitaires </w:t>
+      </w:r>
+      <w:r>
+        <w:t xml:space="preserve">seront effectués tout au long du projet. Les tests systèmes auront aussi lieu pour tester la connexion entre le </w:t>
+      </w:r>
+      <w:proofErr w:type="spellStart"/>
+      <w:r>
+        <w:t>webservice</w:t>
+      </w:r>
+      <w:proofErr w:type="spellEnd"/>
+      <w:r>
+        <w:t xml:space="preserve"> et le jeu. </w:t>
       </w:r>
       <w:r>
         <w:t>Ces essais se dérouleront à chaque fin de sprint.</w:t>
@@ -3662,6 +3827,33 @@
       <w:r>
         <w:t>Un téléphone est aussi possible pour l’utilisation mais l’application n’est pas optimisée pour ce dernier.</w:t>
       </w:r>
+      <w:r>
+        <w:t xml:space="preserve"> Mes tests ont été effectués sur une tablette « Samsung </w:t>
+      </w:r>
+      <w:proofErr w:type="spellStart"/>
+      <w:r>
+        <w:t>Galaxy</w:t>
+      </w:r>
+      <w:proofErr w:type="spellEnd"/>
+      <w:r>
+        <w:t xml:space="preserve"> Tab 2 » sous la version Android 4.2.2 ainsi qu’un smartphone « </w:t>
+      </w:r>
+      <w:proofErr w:type="spellStart"/>
+      <w:r>
+        <w:t>OnePlus</w:t>
+      </w:r>
+      <w:proofErr w:type="spellEnd"/>
+      <w:r>
+        <w:t xml:space="preserve"> 5 » sous la version Android </w:t>
+      </w:r>
+      <w:proofErr w:type="spellStart"/>
+      <w:r>
+        <w:t>Oreo</w:t>
+      </w:r>
+      <w:proofErr w:type="spellEnd"/>
+      <w:r>
+        <w:t xml:space="preserve"> 8.0.</w:t>
+      </w:r>
     </w:p>
     <w:p>
       <w:pPr>
@@ -3694,6 +3886,9 @@
       </w:r>
       <w:r>
         <w:t>, je vais demander à mes camardes qui ont du temps pour essayer l’application et découvrir les différents problèmes/bugs.</w:t>
+      </w:r>
+      <w:r>
+        <w:t xml:space="preserve"> À la fin de chaque sprint, je vais effectuer des tests d’acceptation avec Mr. Carrel.</w:t>
       </w:r>
     </w:p>
     <w:p>
@@ -3860,15 +4055,85 @@
           <w:iCs/>
           <w:sz w:val="24"/>
         </w:rPr>
-        <w:t xml:space="preserve">l’utilisation du framework LibGDX. J’ai pu m’entraîner sur le framework durant le Pré-TPI mais je ne l’avais pas entièrement assimilé. Pour pallier ce manque de connaissance, j’ai acheté deux livres sur la création </w:t>
-      </w:r>
+        <w:t xml:space="preserve">l’utilisation du </w:t>
+      </w:r>
+      <w:proofErr w:type="spellStart"/>
       <w:r>
         <w:rPr>
           <w:rFonts w:ascii="Arial" w:hAnsi="Arial" w:cs="Arial"/>
           <w:iCs/>
           <w:sz w:val="24"/>
         </w:rPr>
-        <w:t>de jeu sous LibGDX. J’ai aussi revu quelques bases sous Java.</w:t>
+        <w:t>framework</w:t>
+      </w:r>
+      <w:proofErr w:type="spellEnd"/>
+      <w:r>
+        <w:rPr>
+          <w:rFonts w:ascii="Arial" w:hAnsi="Arial" w:cs="Arial"/>
+          <w:iCs/>
+          <w:sz w:val="24"/>
+        </w:rPr>
+        <w:t xml:space="preserve"> </w:t>
+      </w:r>
+      <w:proofErr w:type="spellStart"/>
+      <w:r>
+        <w:rPr>
+          <w:rFonts w:ascii="Arial" w:hAnsi="Arial" w:cs="Arial"/>
+          <w:iCs/>
+          <w:sz w:val="24"/>
+        </w:rPr>
+        <w:t>LibGDX</w:t>
+      </w:r>
+      <w:proofErr w:type="spellEnd"/>
+      <w:r>
+        <w:rPr>
+          <w:rFonts w:ascii="Arial" w:hAnsi="Arial" w:cs="Arial"/>
+          <w:iCs/>
+          <w:sz w:val="24"/>
+        </w:rPr>
+        <w:t xml:space="preserve">. J’ai pu m’entraîner </w:t>
+      </w:r>
+      <w:r>
+        <w:rPr>
+          <w:rFonts w:ascii="Arial" w:hAnsi="Arial" w:cs="Arial"/>
+          <w:iCs/>
+          <w:sz w:val="24"/>
+        </w:rPr>
+        <w:t xml:space="preserve">dessus </w:t>
+      </w:r>
+      <w:r>
+        <w:rPr>
+          <w:rFonts w:ascii="Arial" w:hAnsi="Arial" w:cs="Arial"/>
+          <w:iCs/>
+          <w:sz w:val="24"/>
+        </w:rPr>
+        <w:t xml:space="preserve">durant le Pré-TPI mais je ne l’avais pas entièrement assimilé. Pour pallier ce manque de connaissance, j’ai acheté deux livres sur la création </w:t>
+      </w:r>
+      <w:r>
+        <w:rPr>
+          <w:rFonts w:ascii="Arial" w:hAnsi="Arial" w:cs="Arial"/>
+          <w:iCs/>
+          <w:sz w:val="24"/>
+        </w:rPr>
+        <w:t xml:space="preserve">de jeu sous </w:t>
+      </w:r>
+      <w:proofErr w:type="spellStart"/>
+      <w:r>
+        <w:rPr>
+          <w:rFonts w:ascii="Arial" w:hAnsi="Arial" w:cs="Arial"/>
+          <w:iCs/>
+          <w:sz w:val="24"/>
+        </w:rPr>
+        <w:t>LibGDX</w:t>
+      </w:r>
+      <w:proofErr w:type="spellEnd"/>
+      <w:r>
+        <w:rPr>
+          <w:rFonts w:ascii="Arial" w:hAnsi="Arial" w:cs="Arial"/>
+          <w:iCs/>
+          <w:sz w:val="24"/>
+        </w:rPr>
+        <w:t>. J’ai aussi revu quelques bases sous Java.</w:t>
       </w:r>
     </w:p>
     <w:p>
@@ -4639,8 +4904,21 @@
         <w:t>.</w:t>
       </w:r>
       <w:r>
-        <w:t xml:space="preserve"> Le langage de programmation utilisé pour le jeu est Java. J’ai aussi utilisé le framework LibGDX</w:t>
-      </w:r>
+        <w:t xml:space="preserve"> Le langage de programmation utilisé pour le jeu est Java. J’ai aussi utilisé le </w:t>
+      </w:r>
+      <w:proofErr w:type="spellStart"/>
+      <w:r>
+        <w:t>framework</w:t>
+      </w:r>
+      <w:proofErr w:type="spellEnd"/>
+      <w:r>
+        <w:t xml:space="preserve"> </w:t>
+      </w:r>
+      <w:proofErr w:type="spellStart"/>
+      <w:r>
+        <w:t>LibGDX</w:t>
+      </w:r>
+      <w:proofErr w:type="spellEnd"/>
       <w:r>
         <w:t xml:space="preserve"> choisi par mon chef de projet</w:t>
       </w:r>
@@ -4660,10 +4938,26 @@
         <w:jc w:val="both"/>
       </w:pPr>
       <w:r>
-        <w:t xml:space="preserve">J’ai emprunté une tablette Samsung Galaxy Tab 2 sous Android 4.2.2 pour effectuer mes tests directement sur un appareil mobile. </w:t>
-      </w:r>
-      <w:r>
-        <w:t xml:space="preserve">J’ai aussi utilisé mon smartphone qui est sous la version Oreo 8.0 pour tester la compatibilité. </w:t>
+        <w:t xml:space="preserve">J’ai emprunté une tablette Samsung </w:t>
+      </w:r>
+      <w:proofErr w:type="spellStart"/>
+      <w:r>
+        <w:t>Galaxy</w:t>
+      </w:r>
+      <w:proofErr w:type="spellEnd"/>
+      <w:r>
+        <w:t xml:space="preserve"> Tab 2 sous Android 4.2.2 pour effectuer mes tests directement sur un appareil mobile. </w:t>
+      </w:r>
+      <w:r>
+        <w:t xml:space="preserve">J’ai aussi utilisé mon smartphone qui est sous la version </w:t>
+      </w:r>
+      <w:proofErr w:type="spellStart"/>
+      <w:r>
+        <w:t>Oreo</w:t>
+      </w:r>
+      <w:proofErr w:type="spellEnd"/>
+      <w:r>
+        <w:t xml:space="preserve"> 8.0 pour tester la compatibilité. </w:t>
       </w:r>
     </w:p>
     <w:p>
@@ -6317,7 +6611,15 @@
               <w:cnfStyle w:val="000000000000" w:firstRow="0" w:lastRow="0" w:firstColumn="0" w:lastColumn="0" w:oddVBand="0" w:evenVBand="0" w:oddHBand="0" w:evenHBand="0" w:firstRowFirstColumn="0" w:firstRowLastColumn="0" w:lastRowFirstColumn="0" w:lastRowLastColumn="0"/>
             </w:pPr>
             <w:r>
-              <w:t>Pas de vocabulaire retourné par le webservice.</w:t>
+              <w:t xml:space="preserve">Pas de vocabulaire retourné par le </w:t>
+            </w:r>
+            <w:proofErr w:type="spellStart"/>
+            <w:r>
+              <w:t>webservice</w:t>
+            </w:r>
+            <w:proofErr w:type="spellEnd"/>
+            <w:r>
+              <w:t>.</w:t>
             </w:r>
           </w:p>
         </w:tc>
@@ -8181,7 +8483,55 @@
         <w:jc w:val="both"/>
       </w:pPr>
       <w:r>
-        <w:t>Chaque classe (MainMenu, GameOver, StudentInvadersPlayground, SelectLanguages) utilise la classe principale, StudentInvaders. Cette dernière fournie à chacune la taille de l’écran, le stage (un « terrain » qui peut contenir des acteurs) ainsi que différentes méthodes pour changer de scène. Excepté la classe StudentInvaders, les autres classes ne dépendent pas des autres.</w:t>
+        <w:t>Chaque classe (</w:t>
+      </w:r>
+      <w:proofErr w:type="spellStart"/>
+      <w:r>
+        <w:t>MainMenu</w:t>
+      </w:r>
+      <w:proofErr w:type="spellEnd"/>
+      <w:r>
+        <w:t xml:space="preserve">, </w:t>
+      </w:r>
+      <w:proofErr w:type="spellStart"/>
+      <w:r>
+        <w:t>GameOver</w:t>
+      </w:r>
+      <w:proofErr w:type="spellEnd"/>
+      <w:r>
+        <w:t xml:space="preserve">, </w:t>
+      </w:r>
+      <w:proofErr w:type="spellStart"/>
+      <w:r>
+        <w:t>StudentInvadersPlayground</w:t>
+      </w:r>
+      <w:proofErr w:type="spellEnd"/>
+      <w:r>
+        <w:t xml:space="preserve">, </w:t>
+      </w:r>
+      <w:proofErr w:type="spellStart"/>
+      <w:r>
+        <w:t>SelectLanguages</w:t>
+      </w:r>
+      <w:proofErr w:type="spellEnd"/>
+      <w:r>
+        <w:t xml:space="preserve">) utilise la classe principale, </w:t>
+      </w:r>
+      <w:proofErr w:type="spellStart"/>
+      <w:r>
+        <w:t>StudentInvaders</w:t>
+      </w:r>
+      <w:proofErr w:type="spellEnd"/>
+      <w:r>
+        <w:t xml:space="preserve">. Cette dernière fournie à chacune la taille de l’écran, le stage (un « terrain » qui peut contenir des acteurs) ainsi que différentes méthodes pour changer de scène. Excepté la classe </w:t>
+      </w:r>
+      <w:proofErr w:type="spellStart"/>
+      <w:r>
+        <w:t>StudentInvaders</w:t>
+      </w:r>
+      <w:proofErr w:type="spellEnd"/>
+      <w:r>
+        <w:t>, les autres classes ne dépendent pas des autres.</w:t>
       </w:r>
     </w:p>
     <w:p>
@@ -8282,19 +8632,59 @@
       </w:pPr>
       <w:r>
         <w:lastRenderedPageBreak/>
-        <w:t>La classe « StudentInvadersPlayground »</w:t>
-      </w:r>
-      <w:r>
-        <w:t xml:space="preserve"> est le terrain de jeu. Il charge les mots ainsi que les boîtes et élèves. Deux classes héritent de la classe « Word ». Il s’agit de « StudentWords »et « TeacherWords ». La particularité est que </w:t>
-      </w:r>
-      <w:r>
-        <w:t xml:space="preserve">« StudentWords » </w:t>
+        <w:t>La classe « </w:t>
+      </w:r>
+      <w:proofErr w:type="spellStart"/>
+      <w:r>
+        <w:t>StudentInvadersPlayground</w:t>
+      </w:r>
+      <w:proofErr w:type="spellEnd"/>
+      <w:r>
+        <w:t> »</w:t>
+      </w:r>
+      <w:r>
+        <w:t xml:space="preserve"> est le terrain de jeu. Il charge les mots ainsi que les boîtes et élèves. Deux classes héritent de la classe « Word ». Il s’agit de « </w:t>
+      </w:r>
+      <w:proofErr w:type="spellStart"/>
+      <w:r>
+        <w:t>StudentWords</w:t>
+      </w:r>
+      <w:proofErr w:type="spellEnd"/>
+      <w:r>
+        <w:t> »et « </w:t>
+      </w:r>
+      <w:proofErr w:type="spellStart"/>
+      <w:r>
+        <w:t>TeacherWords</w:t>
+      </w:r>
+      <w:proofErr w:type="spellEnd"/>
+      <w:r>
+        <w:t xml:space="preserve"> ». La particularité est que </w:t>
+      </w:r>
+      <w:r>
+        <w:t>« </w:t>
+      </w:r>
+      <w:proofErr w:type="spellStart"/>
+      <w:r>
+        <w:t>StudentWords</w:t>
+      </w:r>
+      <w:proofErr w:type="spellEnd"/>
+      <w:r>
+        <w:t xml:space="preserve"> » </w:t>
       </w:r>
       <w:r>
         <w:t xml:space="preserve">a des états et gère donc chaque élève et </w:t>
       </w:r>
       <w:r>
-        <w:t>« TeacherWords » a un booléen pour savoir si le mot du professeur a été appris ou non.</w:t>
+        <w:t>« </w:t>
+      </w:r>
+      <w:proofErr w:type="spellStart"/>
+      <w:r>
+        <w:t>TeacherWords</w:t>
+      </w:r>
+      <w:proofErr w:type="spellEnd"/>
+      <w:r>
+        <w:t> » a un booléen pour savoir si le mot du professeur a été appris ou non.</w:t>
       </w:r>
       <w:r>
         <w:t xml:space="preserve"> </w:t>
@@ -8317,7 +8707,15 @@
         <w:jc w:val="both"/>
       </w:pPr>
       <w:r>
-        <w:t xml:space="preserve">Arrivé à la moitié du projet, un problème s’imposait au moment d’afficher les mots pour le professeur. En effet, durant la programmation, je me suis posé la question suivante : « Comment faire pour afficher ces boîtes qui sont dans un tableau ? Dois-je afficher ces blocs en continu même s’ils seront cachés car ils dépassent l’écran ou dois-je en mettre 4 et dès qu’un mot a été traduit, on le supprime pour le remplacer par le suivant ? ». J’ai donc posé la question à mon chef de projet et il m’a conseillé de partir avec la première méthode car elle est plus simple. Pour cela, j’ai dû modifier le code en ajoutant une nouvelle classe qui est « TeacherWords ». Cette classe permet de connaître les mots </w:t>
+        <w:t>Arrivé à la moitié du projet, un problème s’imposait au moment d’afficher les mots pour le professeur. En effet, durant la programmation, je me suis posé la question suivante : « Comment faire pour afficher ces boîtes qui sont dans un tableau ? Dois-je afficher ces blocs en continu même s’ils seront cachés car ils dépassent l’écran ou dois-je en mettre 4 et dès qu’un mot a été traduit, on le supprime pour le remplacer par le suivant ? ». J’ai donc posé la question à mon chef de projet et il m’a conseillé de partir avec la première méthode car elle est plus simple. Pour cela, j’ai dû modifier le code en ajoutant une nouvelle classe qui est « </w:t>
+      </w:r>
+      <w:proofErr w:type="spellStart"/>
+      <w:r>
+        <w:t>TeacherWords</w:t>
+      </w:r>
+      <w:proofErr w:type="spellEnd"/>
+      <w:r>
+        <w:t xml:space="preserve"> ». Cette classe permet de connaître les mots </w:t>
       </w:r>
       <w:r>
         <w:t>que le prof possède</w:t>
@@ -9102,7 +9500,21 @@
         <w:rPr>
           <w:iCs/>
         </w:rPr>
-        <w:t>Pour ce projet, j’ai utilisé la plateforme Github. Il est accessible au lien suivant :</w:t>
+        <w:t xml:space="preserve">Pour ce projet, j’ai utilisé la plateforme </w:t>
+      </w:r>
+      <w:proofErr w:type="spellStart"/>
+      <w:r>
+        <w:rPr>
+          <w:iCs/>
+        </w:rPr>
+        <w:t>Github</w:t>
+      </w:r>
+      <w:proofErr w:type="spellEnd"/>
+      <w:r>
+        <w:rPr>
+          <w:iCs/>
+        </w:rPr>
+        <w:t>. Il est accessible au lien suivant :</w:t>
       </w:r>
       <w:r>
         <w:rPr>
@@ -9150,8 +9562,30 @@
         <w:rPr>
           <w:iCs/>
         </w:rPr>
-        <w:t>Le repository Github</w:t>
-      </w:r>
+        <w:t xml:space="preserve">Le </w:t>
+      </w:r>
+      <w:proofErr w:type="spellStart"/>
+      <w:r>
+        <w:rPr>
+          <w:iCs/>
+        </w:rPr>
+        <w:t>repository</w:t>
+      </w:r>
+      <w:proofErr w:type="spellEnd"/>
+      <w:r>
+        <w:rPr>
+          <w:iCs/>
+        </w:rPr>
+        <w:t xml:space="preserve"> </w:t>
+      </w:r>
+      <w:proofErr w:type="spellStart"/>
+      <w:r>
+        <w:rPr>
+          <w:iCs/>
+        </w:rPr>
+        <w:t>Github</w:t>
+      </w:r>
+      <w:proofErr w:type="spellEnd"/>
       <w:r>
         <w:rPr>
           <w:iCs/>
@@ -9336,18 +9770,50 @@
         </w:rPr>
         <w:t xml:space="preserve">Le dossier </w:t>
       </w:r>
+      <w:proofErr w:type="spellStart"/>
       <w:r>
         <w:rPr>
           <w:b/>
           <w:iCs/>
         </w:rPr>
-        <w:t>Sprites/Inkscape</w:t>
-      </w:r>
-      <w:r>
-        <w:rPr>
-          <w:iCs/>
-        </w:rPr>
-        <w:t xml:space="preserve"> contient les différents sprites que j’ai créé tout au long du projet.</w:t>
+        <w:t>Sprites</w:t>
+      </w:r>
+      <w:proofErr w:type="spellEnd"/>
+      <w:r>
+        <w:rPr>
+          <w:b/>
+          <w:iCs/>
+        </w:rPr>
+        <w:t>/</w:t>
+      </w:r>
+      <w:proofErr w:type="spellStart"/>
+      <w:r>
+        <w:rPr>
+          <w:b/>
+          <w:iCs/>
+        </w:rPr>
+        <w:t>Inkscape</w:t>
+      </w:r>
+      <w:proofErr w:type="spellEnd"/>
+      <w:r>
+        <w:rPr>
+          <w:iCs/>
+        </w:rPr>
+        <w:t xml:space="preserve"> contient les différents </w:t>
+      </w:r>
+      <w:proofErr w:type="spellStart"/>
+      <w:r>
+        <w:rPr>
+          <w:iCs/>
+        </w:rPr>
+        <w:t>sprites</w:t>
+      </w:r>
+      <w:proofErr w:type="spellEnd"/>
+      <w:r>
+        <w:rPr>
+          <w:iCs/>
+        </w:rPr>
+        <w:t xml:space="preserve"> que j’ai créé tout au long du projet.</w:t>
       </w:r>
     </w:p>
     <w:p>
@@ -9493,9 +9959,11 @@
             <w:tcW w:w="4530" w:type="dxa"/>
           </w:tcPr>
           <w:p>
+            <w:proofErr w:type="spellStart"/>
             <w:r>
               <w:t>LibGDX</w:t>
             </w:r>
+            <w:proofErr w:type="spellEnd"/>
           </w:p>
         </w:tc>
         <w:tc>
@@ -9537,8 +10005,13 @@
             <w:tcW w:w="4530" w:type="dxa"/>
           </w:tcPr>
           <w:p>
-            <w:r>
-              <w:t xml:space="preserve">Inkscape </w:t>
+            <w:proofErr w:type="spellStart"/>
+            <w:r>
+              <w:t>Inkscape</w:t>
+            </w:r>
+            <w:proofErr w:type="spellEnd"/>
+            <w:r>
+              <w:t xml:space="preserve"> </w:t>
             </w:r>
           </w:p>
         </w:tc>
@@ -9560,7 +10033,15 @@
           </w:tcPr>
           <w:p>
             <w:r>
-              <w:t>Samsung Galaxy Tab 2</w:t>
+              <w:t xml:space="preserve">Samsung </w:t>
+            </w:r>
+            <w:proofErr w:type="spellStart"/>
+            <w:r>
+              <w:t>Galaxy</w:t>
+            </w:r>
+            <w:proofErr w:type="spellEnd"/>
+            <w:r>
+              <w:t xml:space="preserve"> Tab 2</w:t>
             </w:r>
           </w:p>
         </w:tc>
@@ -9581,8 +10062,13 @@
             <w:tcW w:w="4530" w:type="dxa"/>
           </w:tcPr>
           <w:p>
-            <w:r>
-              <w:t>Mockflow (web)</w:t>
+            <w:proofErr w:type="spellStart"/>
+            <w:r>
+              <w:t>Mockflow</w:t>
+            </w:r>
+            <w:proofErr w:type="spellEnd"/>
+            <w:r>
+              <w:t xml:space="preserve"> (web)</w:t>
             </w:r>
           </w:p>
         </w:tc>
@@ -9603,8 +10089,13 @@
             <w:tcW w:w="4530" w:type="dxa"/>
           </w:tcPr>
           <w:p>
-            <w:r>
-              <w:t>Trello (web)</w:t>
+            <w:proofErr w:type="spellStart"/>
+            <w:r>
+              <w:t>Trello</w:t>
+            </w:r>
+            <w:proofErr w:type="spellEnd"/>
+            <w:r>
+              <w:t xml:space="preserve"> (web)</w:t>
             </w:r>
           </w:p>
         </w:tc>
@@ -9644,14 +10135,6 @@
     </w:tbl>
     <w:p>
       <w:pPr>
-        <w:rPr>
-          <w:iCs/>
-        </w:rPr>
-      </w:pPr>
-    </w:p>
-    <w:p>
-      <w:pPr>
-        <w:ind w:left="1134" w:hanging="774"/>
         <w:rPr>
           <w:i/>
           <w:iCs/>
@@ -9674,6 +10157,7 @@
           <w:i w:val="0"/>
           <w:iCs/>
         </w:rPr>
+        <w:lastRenderedPageBreak/>
         <w:t>Description des test</w:t>
       </w:r>
       <w:bookmarkEnd w:id="21"/>
@@ -9693,11 +10177,16 @@
         <w:t xml:space="preserve">Chaque scénario a été testé par </w:t>
       </w:r>
       <w:r>
-        <w:t>moi ainsi que mon chef de projet durant les sprints re</w:t>
+        <w:t xml:space="preserve">moi ainsi que mon chef de projet durant les sprints </w:t>
+      </w:r>
+      <w:proofErr w:type="spellStart"/>
+      <w:r>
+        <w:t>re</w:t>
       </w:r>
       <w:r>
         <w:t>view</w:t>
       </w:r>
+      <w:proofErr w:type="spellEnd"/>
       <w:r>
         <w:t xml:space="preserve">. Les tests ont été effectués sur </w:t>
       </w:r>
@@ -9835,8 +10324,13 @@
             <w:shd w:val="clear" w:color="auto" w:fill="92D050"/>
           </w:tcPr>
           <w:p>
-            <w:r>
-              <w:t xml:space="preserve">Dév </w:t>
+            <w:proofErr w:type="spellStart"/>
+            <w:r>
+              <w:t>Dév</w:t>
+            </w:r>
+            <w:proofErr w:type="spellEnd"/>
+            <w:r>
+              <w:t xml:space="preserve"> </w:t>
             </w:r>
             <w:r>
               <w:sym w:font="Wingdings" w:char="F0E0"/>
@@ -9852,8 +10346,13 @@
             <w:shd w:val="clear" w:color="auto" w:fill="92D050"/>
           </w:tcPr>
           <w:p>
-            <w:r>
-              <w:t xml:space="preserve">CdP </w:t>
+            <w:proofErr w:type="spellStart"/>
+            <w:r>
+              <w:t>CdP</w:t>
+            </w:r>
+            <w:proofErr w:type="spellEnd"/>
+            <w:r>
+              <w:t xml:space="preserve"> </w:t>
             </w:r>
             <w:r>
               <w:sym w:font="Wingdings" w:char="F0E0"/>
@@ -9869,8 +10368,13 @@
             <w:shd w:val="clear" w:color="auto" w:fill="92D050"/>
           </w:tcPr>
           <w:p>
-            <w:r>
-              <w:t xml:space="preserve">CdP </w:t>
+            <w:proofErr w:type="spellStart"/>
+            <w:r>
+              <w:t>CdP</w:t>
+            </w:r>
+            <w:proofErr w:type="spellEnd"/>
+            <w:r>
+              <w:t xml:space="preserve"> </w:t>
             </w:r>
             <w:r>
               <w:sym w:font="Wingdings" w:char="F0E0"/>
@@ -9886,8 +10390,13 @@
             <w:shd w:val="clear" w:color="auto" w:fill="92D050"/>
           </w:tcPr>
           <w:p>
-            <w:r>
-              <w:t xml:space="preserve">Dév </w:t>
+            <w:proofErr w:type="spellStart"/>
+            <w:r>
+              <w:t>Dév</w:t>
+            </w:r>
+            <w:proofErr w:type="spellEnd"/>
+            <w:r>
+              <w:t xml:space="preserve"> </w:t>
             </w:r>
             <w:r>
               <w:sym w:font="Wingdings" w:char="F0E0"/>
@@ -9921,8 +10430,13 @@
             <w:shd w:val="clear" w:color="auto" w:fill="ED7D31" w:themeFill="accent2"/>
           </w:tcPr>
           <w:p>
-            <w:r>
-              <w:t xml:space="preserve">Dév </w:t>
+            <w:proofErr w:type="spellStart"/>
+            <w:r>
+              <w:t>Dév</w:t>
+            </w:r>
+            <w:proofErr w:type="spellEnd"/>
+            <w:r>
+              <w:t xml:space="preserve"> </w:t>
             </w:r>
             <w:r>
               <w:sym w:font="Wingdings" w:char="F0E0"/>
@@ -9945,9 +10459,11 @@
             <w:shd w:val="clear" w:color="auto" w:fill="ED7D31" w:themeFill="accent2"/>
           </w:tcPr>
           <w:p>
+            <w:proofErr w:type="spellStart"/>
             <w:r>
               <w:t>Dév</w:t>
             </w:r>
+            <w:proofErr w:type="spellEnd"/>
             <w:r>
               <w:t xml:space="preserve"> </w:t>
             </w:r>
@@ -9968,9 +10484,11 @@
             <w:shd w:val="clear" w:color="auto" w:fill="ED7D31" w:themeFill="accent2"/>
           </w:tcPr>
           <w:p>
+            <w:proofErr w:type="spellStart"/>
             <w:r>
               <w:t>Dév</w:t>
             </w:r>
+            <w:proofErr w:type="spellEnd"/>
             <w:r>
               <w:t xml:space="preserve"> </w:t>
             </w:r>
@@ -9997,8 +10515,13 @@
             <w:shd w:val="clear" w:color="auto" w:fill="ED7D31" w:themeFill="accent2"/>
           </w:tcPr>
           <w:p>
-            <w:r>
-              <w:t xml:space="preserve">Dév </w:t>
+            <w:proofErr w:type="spellStart"/>
+            <w:r>
+              <w:t>Dév</w:t>
+            </w:r>
+            <w:proofErr w:type="spellEnd"/>
+            <w:r>
+              <w:t xml:space="preserve"> </w:t>
             </w:r>
             <w:r>
               <w:sym w:font="Wingdings" w:char="F0E0"/>
@@ -10038,8 +10561,13 @@
             <w:shd w:val="clear" w:color="auto" w:fill="92D050"/>
           </w:tcPr>
           <w:p>
-            <w:r>
-              <w:t xml:space="preserve">Dév </w:t>
+            <w:proofErr w:type="spellStart"/>
+            <w:r>
+              <w:t>Dév</w:t>
+            </w:r>
+            <w:proofErr w:type="spellEnd"/>
+            <w:r>
+              <w:t xml:space="preserve"> </w:t>
             </w:r>
             <w:r>
               <w:sym w:font="Wingdings" w:char="F0E0"/>
@@ -10055,8 +10583,13 @@
             <w:shd w:val="clear" w:color="auto" w:fill="92D050"/>
           </w:tcPr>
           <w:p>
-            <w:r>
-              <w:t xml:space="preserve">CdP </w:t>
+            <w:proofErr w:type="spellStart"/>
+            <w:r>
+              <w:t>CdP</w:t>
+            </w:r>
+            <w:proofErr w:type="spellEnd"/>
+            <w:r>
+              <w:t xml:space="preserve"> </w:t>
             </w:r>
             <w:r>
               <w:sym w:font="Wingdings" w:char="F0E0"/>
@@ -10072,8 +10605,13 @@
             <w:shd w:val="clear" w:color="auto" w:fill="92D050"/>
           </w:tcPr>
           <w:p>
-            <w:r>
-              <w:t xml:space="preserve">CdP </w:t>
+            <w:proofErr w:type="spellStart"/>
+            <w:r>
+              <w:t>CdP</w:t>
+            </w:r>
+            <w:proofErr w:type="spellEnd"/>
+            <w:r>
+              <w:t xml:space="preserve"> </w:t>
             </w:r>
             <w:r>
               <w:sym w:font="Wingdings" w:char="F0E0"/>
@@ -10089,8 +10627,13 @@
             <w:shd w:val="clear" w:color="auto" w:fill="92D050"/>
           </w:tcPr>
           <w:p>
-            <w:r>
-              <w:t xml:space="preserve">Dév </w:t>
+            <w:proofErr w:type="spellStart"/>
+            <w:r>
+              <w:t>Dév</w:t>
+            </w:r>
+            <w:proofErr w:type="spellEnd"/>
+            <w:r>
+              <w:t xml:space="preserve"> </w:t>
             </w:r>
             <w:r>
               <w:sym w:font="Wingdings" w:char="F0E0"/>
@@ -10127,8 +10670,13 @@
             <w:shd w:val="clear" w:color="auto" w:fill="92D050"/>
           </w:tcPr>
           <w:p>
-            <w:r>
-              <w:t xml:space="preserve">Dév </w:t>
+            <w:proofErr w:type="spellStart"/>
+            <w:r>
+              <w:t>Dév</w:t>
+            </w:r>
+            <w:proofErr w:type="spellEnd"/>
+            <w:r>
+              <w:t xml:space="preserve"> </w:t>
             </w:r>
             <w:r>
               <w:sym w:font="Wingdings" w:char="F0E0"/>
@@ -10138,8 +10686,13 @@
             </w:r>
           </w:p>
           <w:p>
-            <w:r>
-              <w:t xml:space="preserve">CdP </w:t>
+            <w:proofErr w:type="spellStart"/>
+            <w:r>
+              <w:t>CdP</w:t>
+            </w:r>
+            <w:proofErr w:type="spellEnd"/>
+            <w:r>
+              <w:t xml:space="preserve"> </w:t>
             </w:r>
             <w:r>
               <w:sym w:font="Wingdings" w:char="F0E0"/>
@@ -10155,9 +10708,11 @@
             <w:shd w:val="clear" w:color="auto" w:fill="ED7D31" w:themeFill="accent2"/>
           </w:tcPr>
           <w:p>
+            <w:proofErr w:type="spellStart"/>
             <w:r>
               <w:t>Dév</w:t>
             </w:r>
+            <w:proofErr w:type="spellEnd"/>
             <w:r>
               <w:t xml:space="preserve"> </w:t>
             </w:r>
@@ -10175,9 +10730,11 @@
             <w:shd w:val="clear" w:color="auto" w:fill="ED7D31" w:themeFill="accent2"/>
           </w:tcPr>
           <w:p>
+            <w:proofErr w:type="spellStart"/>
             <w:r>
               <w:t>Dév</w:t>
             </w:r>
+            <w:proofErr w:type="spellEnd"/>
             <w:r>
               <w:t xml:space="preserve"> </w:t>
             </w:r>
@@ -10195,9 +10752,11 @@
             <w:shd w:val="clear" w:color="auto" w:fill="ED7D31" w:themeFill="accent2"/>
           </w:tcPr>
           <w:p>
+            <w:proofErr w:type="spellStart"/>
             <w:r>
               <w:t>Dév</w:t>
             </w:r>
+            <w:proofErr w:type="spellEnd"/>
             <w:r>
               <w:t xml:space="preserve"> </w:t>
             </w:r>
@@ -10233,8 +10792,13 @@
             <w:shd w:val="clear" w:color="auto" w:fill="92D050"/>
           </w:tcPr>
           <w:p>
-            <w:r>
-              <w:t xml:space="preserve">Dév </w:t>
+            <w:proofErr w:type="spellStart"/>
+            <w:r>
+              <w:t>Dév</w:t>
+            </w:r>
+            <w:proofErr w:type="spellEnd"/>
+            <w:r>
+              <w:t xml:space="preserve"> </w:t>
             </w:r>
             <w:r>
               <w:sym w:font="Wingdings" w:char="F0E0"/>
@@ -10244,8 +10808,13 @@
             </w:r>
           </w:p>
           <w:p>
-            <w:r>
-              <w:t xml:space="preserve">CdP </w:t>
+            <w:proofErr w:type="spellStart"/>
+            <w:r>
+              <w:t>CdP</w:t>
+            </w:r>
+            <w:proofErr w:type="spellEnd"/>
+            <w:r>
+              <w:t xml:space="preserve"> </w:t>
             </w:r>
             <w:r>
               <w:sym w:font="Wingdings" w:char="F0E0"/>
@@ -10261,9 +10830,11 @@
             <w:shd w:val="clear" w:color="auto" w:fill="ED7D31" w:themeFill="accent2"/>
           </w:tcPr>
           <w:p>
+            <w:proofErr w:type="spellStart"/>
             <w:r>
               <w:t>Dév</w:t>
             </w:r>
+            <w:proofErr w:type="spellEnd"/>
             <w:r>
               <w:t xml:space="preserve"> </w:t>
             </w:r>
@@ -10281,9 +10852,11 @@
             <w:shd w:val="clear" w:color="auto" w:fill="ED7D31" w:themeFill="accent2"/>
           </w:tcPr>
           <w:p>
+            <w:proofErr w:type="spellStart"/>
             <w:r>
               <w:t>Dév</w:t>
             </w:r>
+            <w:proofErr w:type="spellEnd"/>
             <w:r>
               <w:t xml:space="preserve"> </w:t>
             </w:r>
@@ -10301,9 +10874,11 @@
             <w:shd w:val="clear" w:color="auto" w:fill="ED7D31" w:themeFill="accent2"/>
           </w:tcPr>
           <w:p>
+            <w:proofErr w:type="spellStart"/>
             <w:r>
               <w:t>Dév</w:t>
             </w:r>
+            <w:proofErr w:type="spellEnd"/>
             <w:r>
               <w:t xml:space="preserve"> </w:t>
             </w:r>
@@ -10333,8 +10908,13 @@
             <w:shd w:val="clear" w:color="auto" w:fill="92D050"/>
           </w:tcPr>
           <w:p>
-            <w:r>
-              <w:t xml:space="preserve">Dév </w:t>
+            <w:proofErr w:type="spellStart"/>
+            <w:r>
+              <w:t>Dév</w:t>
+            </w:r>
+            <w:proofErr w:type="spellEnd"/>
+            <w:r>
+              <w:t xml:space="preserve"> </w:t>
             </w:r>
             <w:r>
               <w:sym w:font="Wingdings" w:char="F0E0"/>
@@ -10350,8 +10930,13 @@
             <w:shd w:val="clear" w:color="auto" w:fill="92D050"/>
           </w:tcPr>
           <w:p>
-            <w:r>
-              <w:t xml:space="preserve">CdP </w:t>
+            <w:proofErr w:type="spellStart"/>
+            <w:r>
+              <w:t>CdP</w:t>
+            </w:r>
+            <w:proofErr w:type="spellEnd"/>
+            <w:r>
+              <w:t xml:space="preserve"> </w:t>
             </w:r>
             <w:r>
               <w:sym w:font="Wingdings" w:char="F0E0"/>
@@ -10367,8 +10952,13 @@
             <w:shd w:val="clear" w:color="auto" w:fill="92D050"/>
           </w:tcPr>
           <w:p>
-            <w:r>
-              <w:t xml:space="preserve">CdP </w:t>
+            <w:proofErr w:type="spellStart"/>
+            <w:r>
+              <w:t>CdP</w:t>
+            </w:r>
+            <w:proofErr w:type="spellEnd"/>
+            <w:r>
+              <w:t xml:space="preserve"> </w:t>
             </w:r>
             <w:r>
               <w:sym w:font="Wingdings" w:char="F0E0"/>
@@ -10384,8 +10974,13 @@
             <w:shd w:val="clear" w:color="auto" w:fill="92D050"/>
           </w:tcPr>
           <w:p>
-            <w:r>
-              <w:t xml:space="preserve">Dév </w:t>
+            <w:proofErr w:type="spellStart"/>
+            <w:r>
+              <w:t>Dév</w:t>
+            </w:r>
+            <w:proofErr w:type="spellEnd"/>
+            <w:r>
+              <w:t xml:space="preserve"> </w:t>
             </w:r>
             <w:r>
               <w:sym w:font="Wingdings" w:char="F0E0"/>
@@ -10416,8 +11011,13 @@
             <w:shd w:val="clear" w:color="auto" w:fill="92D050"/>
           </w:tcPr>
           <w:p>
-            <w:r>
-              <w:t xml:space="preserve">Dév </w:t>
+            <w:proofErr w:type="spellStart"/>
+            <w:r>
+              <w:t>Dév</w:t>
+            </w:r>
+            <w:proofErr w:type="spellEnd"/>
+            <w:r>
+              <w:t xml:space="preserve"> </w:t>
             </w:r>
             <w:r>
               <w:sym w:font="Wingdings" w:char="F0E0"/>
@@ -10433,9 +11033,11 @@
             <w:shd w:val="clear" w:color="auto" w:fill="92D050"/>
           </w:tcPr>
           <w:p>
+            <w:proofErr w:type="spellStart"/>
             <w:r>
               <w:t>Dév</w:t>
             </w:r>
+            <w:proofErr w:type="spellEnd"/>
             <w:r>
               <w:t xml:space="preserve"> </w:t>
             </w:r>
@@ -10453,9 +11055,11 @@
             <w:shd w:val="clear" w:color="auto" w:fill="92D050"/>
           </w:tcPr>
           <w:p>
+            <w:proofErr w:type="spellStart"/>
             <w:r>
               <w:t>Dév</w:t>
             </w:r>
+            <w:proofErr w:type="spellEnd"/>
             <w:r>
               <w:t xml:space="preserve"> </w:t>
             </w:r>
@@ -10473,8 +11077,13 @@
             <w:shd w:val="clear" w:color="auto" w:fill="92D050"/>
           </w:tcPr>
           <w:p>
-            <w:r>
-              <w:t xml:space="preserve">Dév </w:t>
+            <w:proofErr w:type="spellStart"/>
+            <w:r>
+              <w:t>Dév</w:t>
+            </w:r>
+            <w:proofErr w:type="spellEnd"/>
+            <w:r>
+              <w:t xml:space="preserve"> </w:t>
             </w:r>
             <w:r>
               <w:sym w:font="Wingdings" w:char="F0E0"/>
@@ -10627,8 +11236,13 @@
             <w:shd w:val="clear" w:color="auto" w:fill="92D050"/>
           </w:tcPr>
           <w:p>
-            <w:r>
-              <w:t xml:space="preserve">CdP </w:t>
+            <w:proofErr w:type="spellStart"/>
+            <w:r>
+              <w:t>CdP</w:t>
+            </w:r>
+            <w:proofErr w:type="spellEnd"/>
+            <w:r>
+              <w:t xml:space="preserve"> </w:t>
             </w:r>
             <w:r>
               <w:sym w:font="Wingdings" w:char="F0E0"/>
@@ -10644,8 +11258,13 @@
             <w:shd w:val="clear" w:color="auto" w:fill="92D050"/>
           </w:tcPr>
           <w:p>
-            <w:r>
-              <w:t xml:space="preserve">CdP </w:t>
+            <w:proofErr w:type="spellStart"/>
+            <w:r>
+              <w:t>CdP</w:t>
+            </w:r>
+            <w:proofErr w:type="spellEnd"/>
+            <w:r>
+              <w:t xml:space="preserve"> </w:t>
             </w:r>
             <w:r>
               <w:sym w:font="Wingdings" w:char="F0E0"/>
@@ -10661,8 +11280,13 @@
             <w:shd w:val="clear" w:color="auto" w:fill="92D050"/>
           </w:tcPr>
           <w:p>
-            <w:r>
-              <w:t xml:space="preserve">Dév </w:t>
+            <w:proofErr w:type="spellStart"/>
+            <w:r>
+              <w:t>Dév</w:t>
+            </w:r>
+            <w:proofErr w:type="spellEnd"/>
+            <w:r>
+              <w:t xml:space="preserve"> </w:t>
             </w:r>
             <w:r>
               <w:sym w:font="Wingdings" w:char="F0E0"/>
@@ -10703,8 +11327,13 @@
             <w:shd w:val="clear" w:color="auto" w:fill="92D050"/>
           </w:tcPr>
           <w:p>
-            <w:r>
-              <w:t xml:space="preserve">CdP </w:t>
+            <w:proofErr w:type="spellStart"/>
+            <w:r>
+              <w:t>CdP</w:t>
+            </w:r>
+            <w:proofErr w:type="spellEnd"/>
+            <w:r>
+              <w:t xml:space="preserve"> </w:t>
             </w:r>
             <w:r>
               <w:sym w:font="Wingdings" w:char="F0E0"/>
@@ -10723,8 +11352,13 @@
             <w:shd w:val="clear" w:color="auto" w:fill="92D050"/>
           </w:tcPr>
           <w:p>
-            <w:r>
-              <w:t xml:space="preserve">CdP </w:t>
+            <w:proofErr w:type="spellStart"/>
+            <w:r>
+              <w:t>CdP</w:t>
+            </w:r>
+            <w:proofErr w:type="spellEnd"/>
+            <w:r>
+              <w:t xml:space="preserve"> </w:t>
             </w:r>
             <w:r>
               <w:sym w:font="Wingdings" w:char="F0E0"/>
@@ -10743,8 +11377,13 @@
             <w:shd w:val="clear" w:color="auto" w:fill="92D050"/>
           </w:tcPr>
           <w:p>
-            <w:r>
-              <w:t xml:space="preserve">Dév </w:t>
+            <w:proofErr w:type="spellStart"/>
+            <w:r>
+              <w:t>Dév</w:t>
+            </w:r>
+            <w:proofErr w:type="spellEnd"/>
+            <w:r>
+              <w:t xml:space="preserve"> </w:t>
             </w:r>
             <w:r>
               <w:sym w:font="Wingdings" w:char="F0E0"/>
@@ -10785,8 +11424,13 @@
             <w:shd w:val="clear" w:color="auto" w:fill="92D050"/>
           </w:tcPr>
           <w:p>
-            <w:r>
-              <w:t xml:space="preserve">CdP </w:t>
+            <w:proofErr w:type="spellStart"/>
+            <w:r>
+              <w:t>CdP</w:t>
+            </w:r>
+            <w:proofErr w:type="spellEnd"/>
+            <w:r>
+              <w:t xml:space="preserve"> </w:t>
             </w:r>
             <w:r>
               <w:sym w:font="Wingdings" w:char="F0E0"/>
@@ -10802,8 +11446,13 @@
             <w:shd w:val="clear" w:color="auto" w:fill="92D050"/>
           </w:tcPr>
           <w:p>
-            <w:r>
-              <w:t xml:space="preserve">CdP </w:t>
+            <w:proofErr w:type="spellStart"/>
+            <w:r>
+              <w:t>CdP</w:t>
+            </w:r>
+            <w:proofErr w:type="spellEnd"/>
+            <w:r>
+              <w:t xml:space="preserve"> </w:t>
             </w:r>
             <w:r>
               <w:sym w:font="Wingdings" w:char="F0E0"/>
@@ -10819,8 +11468,13 @@
             <w:shd w:val="clear" w:color="auto" w:fill="92D050"/>
           </w:tcPr>
           <w:p>
-            <w:r>
-              <w:t xml:space="preserve">Dév </w:t>
+            <w:proofErr w:type="spellStart"/>
+            <w:r>
+              <w:t>Dév</w:t>
+            </w:r>
+            <w:proofErr w:type="spellEnd"/>
+            <w:r>
+              <w:t xml:space="preserve"> </w:t>
             </w:r>
             <w:r>
               <w:sym w:font="Wingdings" w:char="F0E0"/>
@@ -10871,9 +11525,11 @@
             <w:shd w:val="clear" w:color="auto" w:fill="ED7D31" w:themeFill="accent2"/>
           </w:tcPr>
           <w:p>
+            <w:proofErr w:type="spellStart"/>
             <w:r>
               <w:t>Dév</w:t>
             </w:r>
+            <w:proofErr w:type="spellEnd"/>
             <w:r>
               <w:t xml:space="preserve"> </w:t>
             </w:r>
@@ -10891,9 +11547,11 @@
             <w:shd w:val="clear" w:color="auto" w:fill="ED7D31" w:themeFill="accent2"/>
           </w:tcPr>
           <w:p>
+            <w:proofErr w:type="spellStart"/>
             <w:r>
               <w:t>Dév</w:t>
             </w:r>
+            <w:proofErr w:type="spellEnd"/>
             <w:r>
               <w:t xml:space="preserve"> </w:t>
             </w:r>
@@ -10943,9 +11601,11 @@
             <w:shd w:val="clear" w:color="auto" w:fill="92D050"/>
           </w:tcPr>
           <w:p>
+            <w:proofErr w:type="spellStart"/>
             <w:r>
               <w:t>CdP</w:t>
             </w:r>
+            <w:proofErr w:type="spellEnd"/>
             <w:r>
               <w:t xml:space="preserve"> </w:t>
             </w:r>
@@ -10963,9 +11623,11 @@
             <w:shd w:val="clear" w:color="auto" w:fill="92D050"/>
           </w:tcPr>
           <w:p>
+            <w:proofErr w:type="spellStart"/>
             <w:r>
               <w:t>Dév</w:t>
             </w:r>
+            <w:proofErr w:type="spellEnd"/>
             <w:r>
               <w:t xml:space="preserve"> </w:t>
             </w:r>
@@ -10994,7 +11656,6 @@
         <w:pStyle w:val="En-tte"/>
       </w:pPr>
       <w:r>
-        <w:lastRenderedPageBreak/>
         <w:t>É</w:t>
       </w:r>
       <w:r>
@@ -11026,6 +11687,7 @@
           </w:tcPr>
           <w:p>
             <w:r>
+              <w:lastRenderedPageBreak/>
               <w:t>Scénario</w:t>
             </w:r>
           </w:p>
@@ -11138,8 +11800,13 @@
             <w:shd w:val="clear" w:color="auto" w:fill="92D050"/>
           </w:tcPr>
           <w:p>
-            <w:r>
-              <w:t xml:space="preserve">CdP </w:t>
+            <w:proofErr w:type="spellStart"/>
+            <w:r>
+              <w:t>CdP</w:t>
+            </w:r>
+            <w:proofErr w:type="spellEnd"/>
+            <w:r>
+              <w:t xml:space="preserve"> </w:t>
             </w:r>
             <w:r>
               <w:sym w:font="Wingdings" w:char="F0E0"/>
@@ -11155,8 +11822,13 @@
             <w:shd w:val="clear" w:color="auto" w:fill="92D050"/>
           </w:tcPr>
           <w:p>
-            <w:r>
-              <w:t xml:space="preserve">Dév </w:t>
+            <w:proofErr w:type="spellStart"/>
+            <w:r>
+              <w:t>Dév</w:t>
+            </w:r>
+            <w:proofErr w:type="spellEnd"/>
+            <w:r>
+              <w:t xml:space="preserve"> </w:t>
             </w:r>
             <w:r>
               <w:sym w:font="Wingdings" w:char="F0E0"/>
@@ -11216,8 +11888,13 @@
             <w:shd w:val="clear" w:color="auto" w:fill="92D050"/>
           </w:tcPr>
           <w:p>
-            <w:r>
-              <w:t xml:space="preserve">CdP </w:t>
+            <w:proofErr w:type="spellStart"/>
+            <w:r>
+              <w:t>CdP</w:t>
+            </w:r>
+            <w:proofErr w:type="spellEnd"/>
+            <w:r>
+              <w:t xml:space="preserve"> </w:t>
             </w:r>
             <w:r>
               <w:sym w:font="Wingdings" w:char="F0E0"/>
@@ -11236,8 +11913,13 @@
             <w:shd w:val="clear" w:color="auto" w:fill="92D050"/>
           </w:tcPr>
           <w:p>
-            <w:r>
-              <w:t xml:space="preserve">Dév </w:t>
+            <w:proofErr w:type="spellStart"/>
+            <w:r>
+              <w:t>Dév</w:t>
+            </w:r>
+            <w:proofErr w:type="spellEnd"/>
+            <w:r>
+              <w:t xml:space="preserve"> </w:t>
             </w:r>
             <w:r>
               <w:sym w:font="Wingdings" w:char="F0E0"/>
@@ -11270,8 +11952,16 @@
         <w:rPr>
           <w:i/>
         </w:rPr>
-        <w:t>Pour chaque partie testée de votre projet, il faut décrire:</w:t>
-      </w:r>
+        <w:t xml:space="preserve">Pour chaque partie testée de votre projet, il faut </w:t>
+      </w:r>
+      <w:proofErr w:type="gramStart"/>
+      <w:r>
+        <w:rPr>
+          <w:i/>
+        </w:rPr>
+        <w:t>décrire:</w:t>
+      </w:r>
+      <w:proofErr w:type="gramEnd"/>
     </w:p>
     <w:p>
       <w:pPr>
@@ -11293,11 +11983,19 @@
           <w:i/>
         </w:rPr>
       </w:pPr>
+      <w:proofErr w:type="gramStart"/>
       <w:r>
         <w:rPr>
           <w:i/>
         </w:rPr>
-        <w:t>les conditions exactes de chaque test</w:t>
+        <w:t>les</w:t>
+      </w:r>
+      <w:proofErr w:type="gramEnd"/>
+      <w:r>
+        <w:rPr>
+          <w:i/>
+        </w:rPr>
+        <w:t xml:space="preserve"> conditions exactes de chaque test</w:t>
       </w:r>
     </w:p>
     <w:p>
@@ -11310,11 +12008,19 @@
           <w:i/>
         </w:rPr>
       </w:pPr>
+      <w:proofErr w:type="gramStart"/>
       <w:r>
         <w:rPr>
           <w:i/>
         </w:rPr>
-        <w:t>les preuves de test (papier ou fichier)</w:t>
+        <w:t>les</w:t>
+      </w:r>
+      <w:proofErr w:type="gramEnd"/>
+      <w:r>
+        <w:rPr>
+          <w:i/>
+        </w:rPr>
+        <w:t xml:space="preserve"> preuves de test (papier ou fichier)</w:t>
       </w:r>
     </w:p>
     <w:p>
@@ -11327,24 +12033,32 @@
           <w:i/>
         </w:rPr>
       </w:pPr>
+      <w:proofErr w:type="gramStart"/>
       <w:r>
         <w:rPr>
           <w:i/>
         </w:rPr>
-        <w:t xml:space="preserve">tests sans preuve: fournir au moins une description </w:t>
-      </w:r>
-    </w:p>
-    <w:p>
-      <w:pPr>
+        <w:t>tests</w:t>
+      </w:r>
+      <w:proofErr w:type="gramEnd"/>
+      <w:r>
         <w:rPr>
           <w:i/>
         </w:rPr>
-      </w:pPr>
-    </w:p>
-    <w:p>
-      <w:bookmarkStart w:id="24" w:name="_Toc71691026"/>
-      <w:bookmarkStart w:id="25" w:name="_Toc499021845"/>
-      <w:bookmarkStart w:id="26" w:name="_Toc25553322"/>
+        <w:t xml:space="preserve"> sans preuve: fournir au moins une description </w:t>
+      </w:r>
+    </w:p>
+    <w:p>
+      <w:pPr>
+        <w:rPr>
+          <w:i/>
+        </w:rPr>
+      </w:pPr>
+    </w:p>
+    <w:p>
+      <w:bookmarkStart w:id="24" w:name="_Toc25553322"/>
+      <w:bookmarkStart w:id="25" w:name="_Toc71691026"/>
+      <w:bookmarkStart w:id="26" w:name="_Toc499021845"/>
       <w:r>
         <w:rPr>
           <w:highlight w:val="yellow"/>
@@ -11387,16 +12101,16 @@
         </w:rPr>
         <w:t xml:space="preserve">Erreurs </w:t>
       </w:r>
+      <w:bookmarkEnd w:id="24"/>
+      <w:r>
+        <w:rPr>
+          <w:i w:val="0"/>
+          <w:iCs/>
+        </w:rPr>
+        <w:t>restantes</w:t>
+      </w:r>
+      <w:bookmarkEnd w:id="25"/>
       <w:bookmarkEnd w:id="26"/>
-      <w:r>
-        <w:rPr>
-          <w:i w:val="0"/>
-          <w:iCs/>
-        </w:rPr>
-        <w:t>restantes</w:t>
-      </w:r>
-      <w:bookmarkEnd w:id="24"/>
-      <w:bookmarkEnd w:id="25"/>
       <w:r>
         <w:rPr>
           <w:i w:val="0"/>
@@ -11530,7 +12244,15 @@
         <w:t xml:space="preserve">Solution : </w:t>
       </w:r>
       <w:r>
-        <w:t>Pour pallier à ce problème, il faut différencier l’appareil et ainsi changer la taille des sprites ainsi que des textes.</w:t>
+        <w:t xml:space="preserve">Pour pallier à ce problème, il faut différencier l’appareil et ainsi changer la taille des </w:t>
+      </w:r>
+      <w:proofErr w:type="spellStart"/>
+      <w:r>
+        <w:t>sprites</w:t>
+      </w:r>
+      <w:proofErr w:type="spellEnd"/>
+      <w:r>
+        <w:t xml:space="preserve"> ainsi que des textes.</w:t>
       </w:r>
     </w:p>
     <w:p>
@@ -11653,16 +12375,7 @@
           <w:rFonts w:cs="Arial"/>
           <w:i/>
         </w:rPr>
-        <w:t xml:space="preserve">Lister les documents fournis au client avec votre produit, en indiquant les </w:t>
-      </w:r>
-      <w:bookmarkStart w:id="31" w:name="_GoBack"/>
-      <w:bookmarkEnd w:id="31"/>
-      <w:r>
-        <w:rPr>
-          <w:rFonts w:cs="Arial"/>
-          <w:i/>
-        </w:rPr>
-        <w:t>numéros de versions</w:t>
+        <w:t>Lister les documents fournis au client avec votre produit, en indiquant les numéros de versions</w:t>
       </w:r>
       <w:r>
         <w:rPr>
@@ -11692,12 +12405,21 @@
           <w:i/>
         </w:rPr>
       </w:pPr>
+      <w:proofErr w:type="gramStart"/>
       <w:r>
         <w:rPr>
           <w:rFonts w:cs="Arial"/>
           <w:i/>
         </w:rPr>
-        <w:t>le rapport de projet</w:t>
+        <w:t>le</w:t>
+      </w:r>
+      <w:proofErr w:type="gramEnd"/>
+      <w:r>
+        <w:rPr>
+          <w:rFonts w:cs="Arial"/>
+          <w:i/>
+        </w:rPr>
+        <w:t xml:space="preserve"> rapport de projet</w:t>
       </w:r>
     </w:p>
     <w:p>
@@ -11711,12 +12433,21 @@
           <w:i/>
         </w:rPr>
       </w:pPr>
+      <w:proofErr w:type="gramStart"/>
       <w:r>
         <w:rPr>
           <w:rFonts w:cs="Arial"/>
           <w:i/>
         </w:rPr>
-        <w:t>le manuel d'Installation (en annexe)</w:t>
+        <w:t>le</w:t>
+      </w:r>
+      <w:proofErr w:type="gramEnd"/>
+      <w:r>
+        <w:rPr>
+          <w:rFonts w:cs="Arial"/>
+          <w:i/>
+        </w:rPr>
+        <w:t xml:space="preserve"> manuel d'Installation (en annexe)</w:t>
       </w:r>
     </w:p>
     <w:p>
@@ -11730,12 +12461,21 @@
           <w:i/>
         </w:rPr>
       </w:pPr>
+      <w:proofErr w:type="gramStart"/>
       <w:r>
         <w:rPr>
           <w:rFonts w:cs="Arial"/>
           <w:i/>
         </w:rPr>
-        <w:t>le manuel d'Utilisation avec des exemples graphiques (en annexe)</w:t>
+        <w:t>le</w:t>
+      </w:r>
+      <w:proofErr w:type="gramEnd"/>
+      <w:r>
+        <w:rPr>
+          <w:rFonts w:cs="Arial"/>
+          <w:i/>
+        </w:rPr>
+        <w:t xml:space="preserve"> manuel d'Utilisation avec des exemples graphiques (en annexe)</w:t>
       </w:r>
     </w:p>
     <w:p>
@@ -11749,12 +12489,21 @@
           <w:i/>
         </w:rPr>
       </w:pPr>
+      <w:proofErr w:type="gramStart"/>
       <w:r>
         <w:rPr>
           <w:rFonts w:cs="Arial"/>
           <w:i/>
         </w:rPr>
-        <w:t>autres…</w:t>
+        <w:t>autres</w:t>
+      </w:r>
+      <w:proofErr w:type="gramEnd"/>
+      <w:r>
+        <w:rPr>
+          <w:rFonts w:cs="Arial"/>
+          <w:i/>
+        </w:rPr>
+        <w:t>…</w:t>
       </w:r>
     </w:p>
     <w:p>
@@ -11799,18 +12548,18 @@
           <w:tab w:val="num" w:pos="360"/>
         </w:tabs>
       </w:pPr>
-      <w:bookmarkStart w:id="32" w:name="_Toc25553328"/>
-      <w:bookmarkStart w:id="33" w:name="_Toc71703263"/>
-      <w:bookmarkStart w:id="34" w:name="_Toc499021847"/>
+      <w:bookmarkStart w:id="31" w:name="_Toc25553328"/>
+      <w:bookmarkStart w:id="32" w:name="_Toc71703263"/>
+      <w:bookmarkStart w:id="33" w:name="_Toc499021847"/>
       <w:r>
         <w:t>C</w:t>
       </w:r>
+      <w:bookmarkEnd w:id="31"/>
       <w:bookmarkEnd w:id="32"/>
+      <w:r>
+        <w:t>onclusions</w:t>
+      </w:r>
       <w:bookmarkEnd w:id="33"/>
-      <w:r>
-        <w:t>onclusions</w:t>
-      </w:r>
-      <w:bookmarkEnd w:id="34"/>
     </w:p>
     <w:p>
       <w:pPr>
@@ -11838,8 +12587,18 @@
           <w:i/>
           <w:sz w:val="24"/>
         </w:rPr>
-        <w:t>Développez en tous cas les points suivants:</w:t>
-      </w:r>
+        <w:t xml:space="preserve">Développez en tous cas les points </w:t>
+      </w:r>
+      <w:proofErr w:type="gramStart"/>
+      <w:r>
+        <w:rPr>
+          <w:rFonts w:ascii="Arial" w:hAnsi="Arial" w:cs="Arial"/>
+          <w:i/>
+          <w:sz w:val="24"/>
+        </w:rPr>
+        <w:t>suivants:</w:t>
+      </w:r>
+      <w:proofErr w:type="gramEnd"/>
     </w:p>
     <w:p>
       <w:pPr>
@@ -11974,35 +12733,353 @@
           <w:tab w:val="num" w:pos="360"/>
         </w:tabs>
       </w:pPr>
-      <w:bookmarkStart w:id="35" w:name="_Toc71703264"/>
-      <w:bookmarkStart w:id="36" w:name="_Toc499021848"/>
+      <w:bookmarkStart w:id="34" w:name="_Toc71703264"/>
+      <w:bookmarkStart w:id="35" w:name="_Toc499021848"/>
       <w:r>
         <w:t>A</w:t>
       </w:r>
+      <w:bookmarkEnd w:id="34"/>
+      <w:r>
+        <w:t>nnexes</w:t>
+      </w:r>
       <w:bookmarkEnd w:id="35"/>
-      <w:r>
-        <w:t>nnexes</w:t>
+    </w:p>
+    <w:p/>
+    <w:p>
+      <w:pPr>
+        <w:pStyle w:val="Titre2"/>
+        <w:rPr>
+          <w:i w:val="0"/>
+          <w:iCs/>
+        </w:rPr>
+      </w:pPr>
+      <w:bookmarkStart w:id="36" w:name="_Toc499021849"/>
+      <w:r>
+        <w:rPr>
+          <w:i w:val="0"/>
+          <w:iCs/>
+        </w:rPr>
+        <w:t>Résumé du rapport du TPI / version succincte de la documentation</w:t>
       </w:r>
       <w:bookmarkEnd w:id="36"/>
     </w:p>
     <w:p/>
     <w:p>
-      <w:pPr>
-        <w:pStyle w:val="Titre2"/>
-        <w:rPr>
-          <w:i w:val="0"/>
-          <w:iCs/>
-        </w:rPr>
-      </w:pPr>
-      <w:bookmarkStart w:id="37" w:name="_Toc499021849"/>
-      <w:r>
-        <w:rPr>
-          <w:i w:val="0"/>
-          <w:iCs/>
-        </w:rPr>
-        <w:t>Résumé du rapport du TPI / version succincte de la documentation</w:t>
-      </w:r>
+      <w:r>
+        <w:br w:type="page"/>
+      </w:r>
+    </w:p>
+    <w:p>
+      <w:pPr>
+        <w:jc w:val="center"/>
+        <w:rPr>
+          <w:b/>
+          <w:color w:val="4472C4" w:themeColor="accent1"/>
+          <w:sz w:val="28"/>
+          <w:szCs w:val="28"/>
+        </w:rPr>
+      </w:pPr>
+      <w:r>
+        <w:rPr>
+          <w:b/>
+          <w:color w:val="4472C4" w:themeColor="accent1"/>
+          <w:sz w:val="28"/>
+          <w:szCs w:val="28"/>
+        </w:rPr>
+        <w:lastRenderedPageBreak/>
+        <w:t>STUDENT INVADERS</w:t>
+      </w:r>
+    </w:p>
+    <w:p>
+      <w:pPr>
+        <w:jc w:val="center"/>
+        <w:rPr>
+          <w:i/>
+        </w:rPr>
+      </w:pPr>
+      <w:r>
+        <w:rPr>
+          <w:i/>
+        </w:rPr>
+        <w:t>Jeu didactique d’apprentissage de vocabulaire sur Android</w:t>
+      </w:r>
+    </w:p>
+    <w:p/>
+    <w:p>
+      <w:pPr>
+        <w:rPr>
+          <w:b/>
+        </w:rPr>
+      </w:pPr>
+      <w:r>
+        <w:rPr>
+          <w:b/>
+          <w:color w:val="4472C4" w:themeColor="accent1"/>
+        </w:rPr>
+        <w:t>Description</w:t>
+      </w:r>
+    </w:p>
+    <w:p/>
+    <w:p>
+      <w:pPr>
+        <w:jc w:val="both"/>
+      </w:pPr>
+      <w:r>
+        <w:t xml:space="preserve">Développer une application Java tournant sur les smartphones et tablettes Android qui permet d’apprendre </w:t>
+      </w:r>
+      <w:r>
+        <w:t>divers vocabulaires fournis</w:t>
+      </w:r>
+      <w:r>
+        <w:t xml:space="preserve"> par un </w:t>
+      </w:r>
+      <w:proofErr w:type="spellStart"/>
+      <w:r>
+        <w:t>webservice</w:t>
+      </w:r>
+      <w:proofErr w:type="spellEnd"/>
+      <w:r>
+        <w:t>. Le jeu se déroule de la manière suivante : nous avons des élèves qui souhaitent connaître une traduction d’un mot et le professeur, qui a des mots à disposition, peut prendre le mot correspondant à une traduction du mot de l’élève</w:t>
+      </w:r>
+      <w:r>
+        <w:t xml:space="preserve">, </w:t>
+      </w:r>
+      <w:r>
+        <w:t>faire un avion en papier</w:t>
+      </w:r>
+      <w:r>
+        <w:t xml:space="preserve"> et l’envoyer sur l’élève correspondant</w:t>
+      </w:r>
+      <w:r>
+        <w:t xml:space="preserve">. </w:t>
+      </w:r>
+      <w:r>
+        <w:t>Ce jeu est dans le même style que « </w:t>
+      </w:r>
+      <w:proofErr w:type="spellStart"/>
+      <w:r>
+        <w:t>Space</w:t>
+      </w:r>
+      <w:proofErr w:type="spellEnd"/>
+      <w:r>
+        <w:t xml:space="preserve"> </w:t>
+      </w:r>
+      <w:proofErr w:type="spellStart"/>
+      <w:r>
+        <w:t>Invaders</w:t>
+      </w:r>
+      <w:proofErr w:type="spellEnd"/>
+      <w:r>
+        <w:t> ».</w:t>
+      </w:r>
+    </w:p>
+    <w:p>
+      <w:pPr>
+        <w:jc w:val="both"/>
+      </w:pPr>
+    </w:p>
+    <w:p>
+      <w:pPr>
+        <w:jc w:val="both"/>
+        <w:rPr>
+          <w:b/>
+        </w:rPr>
+      </w:pPr>
+      <w:r>
+        <w:rPr>
+          <w:b/>
+        </w:rPr>
+        <w:t>Matériels utilisés</w:t>
+      </w:r>
+    </w:p>
+    <w:p>
+      <w:pPr>
+        <w:jc w:val="both"/>
+      </w:pPr>
+    </w:p>
+    <w:p>
+      <w:pPr>
+        <w:pStyle w:val="Paragraphedeliste"/>
+        <w:numPr>
+          <w:ilvl w:val="0"/>
+          <w:numId w:val="37"/>
+        </w:numPr>
+        <w:jc w:val="both"/>
+      </w:pPr>
+      <w:r>
+        <w:t>Une tablette Android 4.2.2</w:t>
+      </w:r>
+    </w:p>
+    <w:p>
+      <w:pPr>
+        <w:pStyle w:val="Paragraphedeliste"/>
+        <w:numPr>
+          <w:ilvl w:val="0"/>
+          <w:numId w:val="17"/>
+        </w:numPr>
+        <w:jc w:val="both"/>
+      </w:pPr>
+      <w:r>
+        <w:t>Un poste de développement</w:t>
+      </w:r>
+    </w:p>
+    <w:p>
+      <w:pPr>
+        <w:jc w:val="both"/>
+      </w:pPr>
+    </w:p>
+    <w:p>
+      <w:pPr>
+        <w:jc w:val="both"/>
+        <w:rPr>
+          <w:b/>
+        </w:rPr>
+      </w:pPr>
+      <w:r>
+        <w:rPr>
+          <w:b/>
+        </w:rPr>
+        <w:t>Logiciels</w:t>
+      </w:r>
+    </w:p>
+    <w:p>
+      <w:pPr>
+        <w:jc w:val="both"/>
+        <w:rPr>
+          <w:b/>
+        </w:rPr>
+      </w:pPr>
+    </w:p>
+    <w:p>
+      <w:pPr>
+        <w:pStyle w:val="Paragraphedeliste"/>
+        <w:numPr>
+          <w:ilvl w:val="0"/>
+          <w:numId w:val="36"/>
+        </w:numPr>
+        <w:jc w:val="both"/>
+        <w:rPr>
+          <w:b/>
+        </w:rPr>
+      </w:pPr>
+      <w:r>
+        <w:t>Android Studio 3.0.1</w:t>
+      </w:r>
+    </w:p>
+    <w:p>
+      <w:pPr>
+        <w:pStyle w:val="Paragraphedeliste"/>
+        <w:numPr>
+          <w:ilvl w:val="0"/>
+          <w:numId w:val="36"/>
+        </w:numPr>
+        <w:jc w:val="both"/>
+        <w:rPr>
+          <w:b/>
+        </w:rPr>
+      </w:pPr>
+      <w:r>
+        <w:t xml:space="preserve">Framework </w:t>
+      </w:r>
+      <w:proofErr w:type="spellStart"/>
+      <w:r>
+        <w:t>LibGDX</w:t>
+      </w:r>
+      <w:proofErr w:type="spellEnd"/>
+    </w:p>
+    <w:p>
+      <w:pPr>
+        <w:jc w:val="both"/>
+        <w:rPr>
+          <w:b/>
+        </w:rPr>
+      </w:pPr>
+    </w:p>
+    <w:p>
+      <w:pPr>
+        <w:jc w:val="both"/>
+        <w:rPr>
+          <w:b/>
+          <w:color w:val="4472C4" w:themeColor="accent1"/>
+        </w:rPr>
+      </w:pPr>
+      <w:r>
+        <w:rPr>
+          <w:b/>
+          <w:color w:val="4472C4" w:themeColor="accent1"/>
+        </w:rPr>
+        <w:t>Objectif</w:t>
+      </w:r>
+    </w:p>
+    <w:p>
+      <w:pPr>
+        <w:jc w:val="both"/>
+        <w:rPr>
+          <w:b/>
+        </w:rPr>
+      </w:pPr>
+    </w:p>
+    <w:p>
+      <w:pPr>
+        <w:jc w:val="both"/>
+      </w:pPr>
+      <w:r>
+        <w:t xml:space="preserve">L’objectif est d’envoyer chaque élève en pause et ainsi gagner la partie. Chaque élève a 3 mots sur lui. Dès qu’il reçoit un mot correct, il passe au suivant. Dès qu’il a appris 3 mots corrects, il part en pause. Si ce dernier attrape une mauvaise traduction, il avance vers le professeur. </w:t>
+      </w:r>
+      <w:bookmarkStart w:id="37" w:name="_GoBack"/>
       <w:bookmarkEnd w:id="37"/>
+    </w:p>
+    <w:p>
+      <w:pPr>
+        <w:jc w:val="both"/>
+        <w:rPr>
+          <w:b/>
+        </w:rPr>
+      </w:pPr>
+    </w:p>
+    <w:p>
+      <w:pPr>
+        <w:jc w:val="both"/>
+        <w:rPr>
+          <w:b/>
+        </w:rPr>
+      </w:pPr>
+      <w:r>
+        <w:rPr>
+          <w:b/>
+        </w:rPr>
+        <w:t>Fonctionnalité</w:t>
+      </w:r>
+    </w:p>
+    <w:p>
+      <w:pPr>
+        <w:jc w:val="both"/>
+        <w:rPr>
+          <w:b/>
+        </w:rPr>
+      </w:pPr>
+    </w:p>
+    <w:p>
+      <w:pPr>
+        <w:jc w:val="both"/>
+        <w:rPr>
+          <w:b/>
+        </w:rPr>
+      </w:pPr>
+      <w:r>
+        <w:rPr>
+          <w:b/>
+        </w:rPr>
+        <w:t>Conclusion</w:t>
+      </w:r>
+    </w:p>
+    <w:p>
+      <w:pPr>
+        <w:jc w:val="both"/>
+      </w:pPr>
+      <w:r>
+        <w:br w:type="page"/>
+      </w:r>
     </w:p>
     <w:p/>
     <w:p>
@@ -12020,6 +13097,67 @@
           <w:i w:val="0"/>
           <w:iCs/>
         </w:rPr>
+        <w:t>Glossaire</w:t>
+      </w:r>
+    </w:p>
+    <w:p/>
+    <w:tbl>
+      <w:tblPr>
+        <w:tblStyle w:val="Grilledutableau"/>
+        <w:tblW w:w="0" w:type="auto"/>
+        <w:tblLook w:val="04A0" w:firstRow="1" w:lastRow="0" w:firstColumn="1" w:lastColumn="0" w:noHBand="0" w:noVBand="1"/>
+      </w:tblPr>
+      <w:tblGrid>
+        <w:gridCol w:w="2547"/>
+        <w:gridCol w:w="6513"/>
+      </w:tblGrid>
+      <w:tr>
+        <w:tc>
+          <w:tcPr>
+            <w:tcW w:w="2547" w:type="dxa"/>
+          </w:tcPr>
+          <w:p>
+            <w:r>
+              <w:t>Framework</w:t>
+            </w:r>
+          </w:p>
+        </w:tc>
+        <w:tc>
+          <w:tcPr>
+            <w:tcW w:w="6513" w:type="dxa"/>
+          </w:tcPr>
+          <w:p/>
+        </w:tc>
+      </w:tr>
+      <w:tr>
+        <w:tc>
+          <w:tcPr>
+            <w:tcW w:w="2547" w:type="dxa"/>
+          </w:tcPr>
+          <w:p/>
+        </w:tc>
+        <w:tc>
+          <w:tcPr>
+            <w:tcW w:w="6513" w:type="dxa"/>
+          </w:tcPr>
+          <w:p/>
+        </w:tc>
+      </w:tr>
+    </w:tbl>
+    <w:p/>
+    <w:p>
+      <w:pPr>
+        <w:pStyle w:val="Titre2"/>
+        <w:rPr>
+          <w:i w:val="0"/>
+          <w:iCs/>
+        </w:rPr>
+      </w:pPr>
+      <w:r>
+        <w:rPr>
+          <w:i w:val="0"/>
+          <w:iCs/>
+        </w:rPr>
         <w:t>Sources – Bibliographie</w:t>
       </w:r>
       <w:bookmarkEnd w:id="38"/>
@@ -12046,12 +13184,42 @@
         </w:rPr>
         <w:t>« </w:t>
       </w:r>
-      <w:r>
-        <w:rPr>
-          <w:iCs/>
-        </w:rPr>
-        <w:t>LibGDX Game Development By Example</w:t>
-      </w:r>
+      <w:proofErr w:type="spellStart"/>
+      <w:r>
+        <w:rPr>
+          <w:iCs/>
+        </w:rPr>
+        <w:t>LibGDX</w:t>
+      </w:r>
+      <w:proofErr w:type="spellEnd"/>
+      <w:r>
+        <w:rPr>
+          <w:iCs/>
+        </w:rPr>
+        <w:t xml:space="preserve"> Game </w:t>
+      </w:r>
+      <w:proofErr w:type="spellStart"/>
+      <w:r>
+        <w:rPr>
+          <w:iCs/>
+        </w:rPr>
+        <w:t>Development</w:t>
+      </w:r>
+      <w:proofErr w:type="spellEnd"/>
+      <w:r>
+        <w:rPr>
+          <w:iCs/>
+        </w:rPr>
+        <w:t xml:space="preserve"> By </w:t>
+      </w:r>
+      <w:proofErr w:type="spellStart"/>
+      <w:r>
+        <w:rPr>
+          <w:iCs/>
+        </w:rPr>
+        <w:t>Example</w:t>
+      </w:r>
+      <w:proofErr w:type="spellEnd"/>
       <w:r>
         <w:rPr>
           <w:iCs/>
@@ -12078,7 +13246,21 @@
         <w:rPr>
           <w:iCs/>
         </w:rPr>
-        <w:t>La documentation LibGDX :</w:t>
+        <w:t xml:space="preserve">La documentation </w:t>
+      </w:r>
+      <w:proofErr w:type="spellStart"/>
+      <w:r>
+        <w:rPr>
+          <w:iCs/>
+        </w:rPr>
+        <w:t>LibGDX</w:t>
+      </w:r>
+      <w:proofErr w:type="spellEnd"/>
+      <w:r>
+        <w:rPr>
+          <w:iCs/>
+        </w:rPr>
+        <w:t> :</w:t>
       </w:r>
       <w:r>
         <w:t xml:space="preserve"> </w:t>
@@ -12108,11 +13290,19 @@
           <w:iCs/>
         </w:rPr>
       </w:pPr>
-      <w:r>
-        <w:rPr>
-          <w:iCs/>
-        </w:rPr>
-        <w:t xml:space="preserve">StackOverflow pour trouver des solutions à des questions déjà posée : </w:t>
+      <w:proofErr w:type="spellStart"/>
+      <w:r>
+        <w:rPr>
+          <w:iCs/>
+        </w:rPr>
+        <w:t>StackOverflow</w:t>
+      </w:r>
+      <w:proofErr w:type="spellEnd"/>
+      <w:r>
+        <w:rPr>
+          <w:iCs/>
+        </w:rPr>
+        <w:t xml:space="preserve"> pour trouver des solutions à des questions déjà posée : </w:t>
       </w:r>
       <w:hyperlink r:id="rId27" w:history="1">
         <w:r>
@@ -12160,7 +13350,35 @@
         <w:rPr>
           <w:iCs/>
         </w:rPr>
-        <w:t xml:space="preserve">Les tutoriels de « HollowBit » sur Youtube : </w:t>
+        <w:t>Les tutoriels de « </w:t>
+      </w:r>
+      <w:proofErr w:type="spellStart"/>
+      <w:r>
+        <w:rPr>
+          <w:iCs/>
+        </w:rPr>
+        <w:t>HollowBit</w:t>
+      </w:r>
+      <w:proofErr w:type="spellEnd"/>
+      <w:r>
+        <w:rPr>
+          <w:iCs/>
+        </w:rPr>
+        <w:t xml:space="preserve"> » sur </w:t>
+      </w:r>
+      <w:proofErr w:type="spellStart"/>
+      <w:r>
+        <w:rPr>
+          <w:iCs/>
+        </w:rPr>
+        <w:t>Youtube</w:t>
+      </w:r>
+      <w:proofErr w:type="spellEnd"/>
+      <w:r>
+        <w:rPr>
+          <w:iCs/>
+        </w:rPr>
+        <w:t xml:space="preserve"> : </w:t>
       </w:r>
       <w:hyperlink r:id="rId29" w:history="1">
         <w:r>
@@ -12197,13 +13415,49 @@
         <w:rPr>
           <w:iCs/>
         </w:rPr>
-        <w:t>Brent Aureli's - Code School</w:t>
-      </w:r>
-      <w:r>
-        <w:rPr>
-          <w:iCs/>
-        </w:rPr>
-        <w:t xml:space="preserve"> » sur Youtube : </w:t>
+        <w:t xml:space="preserve">Brent </w:t>
+      </w:r>
+      <w:proofErr w:type="spellStart"/>
+      <w:r>
+        <w:rPr>
+          <w:iCs/>
+        </w:rPr>
+        <w:t>Aureli's</w:t>
+      </w:r>
+      <w:proofErr w:type="spellEnd"/>
+      <w:r>
+        <w:rPr>
+          <w:iCs/>
+        </w:rPr>
+        <w:t xml:space="preserve"> - Code </w:t>
+      </w:r>
+      <w:proofErr w:type="spellStart"/>
+      <w:r>
+        <w:rPr>
+          <w:iCs/>
+        </w:rPr>
+        <w:t>School</w:t>
+      </w:r>
+      <w:proofErr w:type="spellEnd"/>
+      <w:r>
+        <w:rPr>
+          <w:iCs/>
+        </w:rPr>
+        <w:t xml:space="preserve"> » sur </w:t>
+      </w:r>
+      <w:proofErr w:type="spellStart"/>
+      <w:r>
+        <w:rPr>
+          <w:iCs/>
+        </w:rPr>
+        <w:t>Youtube</w:t>
+      </w:r>
+      <w:proofErr w:type="spellEnd"/>
+      <w:r>
+        <w:rPr>
+          <w:iCs/>
+        </w:rPr>
+        <w:t xml:space="preserve"> : </w:t>
       </w:r>
       <w:hyperlink r:id="rId30" w:history="1">
         <w:r>
@@ -12262,7 +13516,21 @@
         <w:rPr>
           <w:iCs/>
         </w:rPr>
-        <w:t>Vincent Fagioli – Tests et aide à la recherche de différentes ressources pour le jeu.</w:t>
+        <w:t xml:space="preserve">Vincent </w:t>
+      </w:r>
+      <w:proofErr w:type="spellStart"/>
+      <w:r>
+        <w:rPr>
+          <w:iCs/>
+        </w:rPr>
+        <w:t>Fagioli</w:t>
+      </w:r>
+      <w:proofErr w:type="spellEnd"/>
+      <w:r>
+        <w:rPr>
+          <w:iCs/>
+        </w:rPr>
+        <w:t xml:space="preserve"> – Tests et aide à la recherche de différentes ressources pour le jeu.</w:t>
       </w:r>
     </w:p>
     <w:p>
@@ -12284,7 +13552,21 @@
         <w:rPr>
           <w:iCs/>
         </w:rPr>
-        <w:t xml:space="preserve">Stuart Gueissaz </w:t>
+        <w:t xml:space="preserve">Stuart </w:t>
+      </w:r>
+      <w:proofErr w:type="spellStart"/>
+      <w:r>
+        <w:rPr>
+          <w:iCs/>
+        </w:rPr>
+        <w:t>Gueissaz</w:t>
+      </w:r>
+      <w:proofErr w:type="spellEnd"/>
+      <w:r>
+        <w:rPr>
+          <w:iCs/>
+        </w:rPr>
+        <w:t xml:space="preserve"> </w:t>
       </w:r>
       <w:r>
         <w:rPr>
@@ -12336,7 +13618,21 @@
         <w:rPr>
           <w:i/>
         </w:rPr>
-        <w:t xml:space="preserve"> (Titre, auteur, date), des sites Internet (URL) consultés, des articles (Revue, date, titre, auteur)… Et de toutes les aides externes (noms)   </w:t>
+        <w:t xml:space="preserve"> (Titre, auteur, date), des sites Internet (URL) consultés, des articles (Revue, date, titre, </w:t>
+      </w:r>
+      <w:proofErr w:type="gramStart"/>
+      <w:r>
+        <w:rPr>
+          <w:i/>
+        </w:rPr>
+        <w:t>auteur)…</w:t>
+      </w:r>
+      <w:proofErr w:type="gramEnd"/>
+      <w:r>
+        <w:rPr>
+          <w:i/>
+        </w:rPr>
+        <w:t xml:space="preserve"> Et de toutes les aides externes (noms)   </w:t>
       </w:r>
     </w:p>
     <w:p>
@@ -12464,7 +13760,15 @@
           </w:tcPr>
           <w:p>
             <w:r>
-              <w:t>Visite de Mr. Tièche pour voir l’avancement du projet.</w:t>
+              <w:t xml:space="preserve">Visite de Mr. </w:t>
+            </w:r>
+            <w:proofErr w:type="spellStart"/>
+            <w:r>
+              <w:t>Tièche</w:t>
+            </w:r>
+            <w:proofErr w:type="spellEnd"/>
+            <w:r>
+              <w:t xml:space="preserve"> pour voir l’avancement du projet.</w:t>
             </w:r>
           </w:p>
         </w:tc>
@@ -12652,7 +13956,15 @@
     <w:p/>
     <w:p>
       <w:r>
-        <w:t xml:space="preserve">Le manuel d’installation est disponible sur le projet Github. Il est accessible avec le lien suivant : </w:t>
+        <w:t xml:space="preserve">Le manuel d’installation est disponible sur le projet </w:t>
+      </w:r>
+      <w:proofErr w:type="spellStart"/>
+      <w:r>
+        <w:t>Github</w:t>
+      </w:r>
+      <w:proofErr w:type="spellEnd"/>
+      <w:r>
+        <w:t xml:space="preserve">. Il est accessible avec le lien suivant : </w:t>
       </w:r>
       <w:hyperlink r:id="rId31" w:history="1">
         <w:r>
@@ -12825,8 +14137,17 @@
               <w:sz w:val="16"/>
               <w:szCs w:val="16"/>
             </w:rPr>
-            <w:t>Senistan Jegarajasingam</w:t>
+            <w:t xml:space="preserve">Senistan </w:t>
           </w:r>
+          <w:proofErr w:type="spellStart"/>
+          <w:r>
+            <w:rPr>
+              <w:sz w:val="16"/>
+              <w:szCs w:val="16"/>
+            </w:rPr>
+            <w:t>Jegarajasingam</w:t>
+          </w:r>
+          <w:proofErr w:type="spellEnd"/>
         </w:p>
       </w:tc>
       <w:tc>
@@ -12869,7 +14190,7 @@
               <w:sz w:val="16"/>
               <w:szCs w:val="16"/>
             </w:rPr>
-            <w:t>25</w:t>
+            <w:t>26</w:t>
           </w:r>
           <w:r>
             <w:rPr>
@@ -12895,7 +14216,23 @@
               <w:sz w:val="16"/>
               <w:szCs w:val="16"/>
             </w:rPr>
-            <w:t xml:space="preserve">Dernière modif : </w:t>
+            <w:t xml:space="preserve">Dernière </w:t>
+          </w:r>
+          <w:proofErr w:type="spellStart"/>
+          <w:r>
+            <w:rPr>
+              <w:sz w:val="16"/>
+              <w:szCs w:val="16"/>
+            </w:rPr>
+            <w:t>modif</w:t>
+          </w:r>
+          <w:proofErr w:type="spellEnd"/>
+          <w:r>
+            <w:rPr>
+              <w:sz w:val="16"/>
+              <w:szCs w:val="16"/>
+            </w:rPr>
+            <w:t xml:space="preserve"> : </w:t>
           </w:r>
           <w:r>
             <w:rPr>
@@ -12924,7 +14261,7 @@
               <w:sz w:val="16"/>
               <w:szCs w:val="16"/>
             </w:rPr>
-            <w:t>5 juin 2018</w:t>
+            <w:t>6 juin 2018</w:t>
           </w:r>
           <w:r>
             <w:rPr>
@@ -12992,6 +14329,7 @@
       </w:rPr>
       <w:tab/>
     </w:r>
+    <w:proofErr w:type="spellStart"/>
     <w:r>
       <w:rPr>
         <w:rFonts w:cs="Arial"/>
@@ -12999,8 +14337,29 @@
         <w:bCs/>
         <w:szCs w:val="24"/>
       </w:rPr>
-      <w:t>Student Invaders</w:t>
+      <w:t>Student</w:t>
     </w:r>
+    <w:proofErr w:type="spellEnd"/>
+    <w:r>
+      <w:rPr>
+        <w:rFonts w:cs="Arial"/>
+        <w:b/>
+        <w:bCs/>
+        <w:szCs w:val="24"/>
+      </w:rPr>
+      <w:t xml:space="preserve"> </w:t>
+    </w:r>
+    <w:proofErr w:type="spellStart"/>
+    <w:r>
+      <w:rPr>
+        <w:rFonts w:cs="Arial"/>
+        <w:b/>
+        <w:bCs/>
+        <w:szCs w:val="24"/>
+      </w:rPr>
+      <w:t>Invaders</w:t>
+    </w:r>
+    <w:proofErr w:type="spellEnd"/>
     <w:r>
       <w:rPr>
         <w:rFonts w:cs="Arial"/>
@@ -13552,16 +14911,17 @@
   <w:abstractNum w:abstractNumId="5" w15:restartNumberingAfterBreak="0">
     <w:nsid w:val="1C42448B"/>
     <w:multiLevelType w:val="hybridMultilevel"/>
-    <w:tmpl w:val="8FFE9856"/>
-    <w:lvl w:ilvl="0" w:tplc="E18E9A50">
+    <w:tmpl w:val="4AEA6D92"/>
+    <w:lvl w:ilvl="0" w:tplc="100C0001">
+      <w:start w:val="1"/>
       <w:numFmt w:val="bullet"/>
-      <w:lvlText w:val="-"/>
-      <w:lvlJc w:val="left"/>
-      <w:pPr>
-        <w:ind w:left="720" w:hanging="360"/>
-      </w:pPr>
-      <w:rPr>
-        <w:rFonts w:ascii="Arial" w:eastAsia="Times New Roman" w:hAnsi="Arial" w:cs="Arial" w:hint="default"/>
+      <w:lvlText w:val=""/>
+      <w:lvlJc w:val="left"/>
+      <w:pPr>
+        <w:ind w:left="720" w:hanging="720"/>
+      </w:pPr>
+      <w:rPr>
+        <w:rFonts w:ascii="Symbol" w:hAnsi="Symbol" w:hint="default"/>
       </w:rPr>
     </w:lvl>
     <w:lvl w:ilvl="1" w:tplc="100C0003">
@@ -13774,6 +15134,119 @@
     </w:lvl>
   </w:abstractNum>
   <w:abstractNum w:abstractNumId="7" w15:restartNumberingAfterBreak="0">
+    <w:nsid w:val="209C2AD1"/>
+    <w:multiLevelType w:val="hybridMultilevel"/>
+    <w:tmpl w:val="96DE7276"/>
+    <w:lvl w:ilvl="0" w:tplc="100C0001">
+      <w:start w:val="1"/>
+      <w:numFmt w:val="bullet"/>
+      <w:lvlText w:val=""/>
+      <w:lvlJc w:val="left"/>
+      <w:pPr>
+        <w:ind w:left="720" w:hanging="720"/>
+      </w:pPr>
+      <w:rPr>
+        <w:rFonts w:ascii="Symbol" w:hAnsi="Symbol" w:hint="default"/>
+      </w:rPr>
+    </w:lvl>
+    <w:lvl w:ilvl="1" w:tplc="100C0003">
+      <w:start w:val="1"/>
+      <w:numFmt w:val="bullet"/>
+      <w:lvlText w:val="o"/>
+      <w:lvlJc w:val="left"/>
+      <w:pPr>
+        <w:ind w:left="1440" w:hanging="360"/>
+      </w:pPr>
+      <w:rPr>
+        <w:rFonts w:ascii="Courier New" w:hAnsi="Courier New" w:cs="Courier New" w:hint="default"/>
+      </w:rPr>
+    </w:lvl>
+    <w:lvl w:ilvl="2" w:tplc="100C0005" w:tentative="1">
+      <w:start w:val="1"/>
+      <w:numFmt w:val="bullet"/>
+      <w:lvlText w:val=""/>
+      <w:lvlJc w:val="left"/>
+      <w:pPr>
+        <w:ind w:left="2160" w:hanging="360"/>
+      </w:pPr>
+      <w:rPr>
+        <w:rFonts w:ascii="Wingdings" w:hAnsi="Wingdings" w:hint="default"/>
+      </w:rPr>
+    </w:lvl>
+    <w:lvl w:ilvl="3" w:tplc="100C0001" w:tentative="1">
+      <w:start w:val="1"/>
+      <w:numFmt w:val="bullet"/>
+      <w:lvlText w:val=""/>
+      <w:lvlJc w:val="left"/>
+      <w:pPr>
+        <w:ind w:left="2880" w:hanging="360"/>
+      </w:pPr>
+      <w:rPr>
+        <w:rFonts w:ascii="Symbol" w:hAnsi="Symbol" w:hint="default"/>
+      </w:rPr>
+    </w:lvl>
+    <w:lvl w:ilvl="4" w:tplc="100C0003" w:tentative="1">
+      <w:start w:val="1"/>
+      <w:numFmt w:val="bullet"/>
+      <w:lvlText w:val="o"/>
+      <w:lvlJc w:val="left"/>
+      <w:pPr>
+        <w:ind w:left="3600" w:hanging="360"/>
+      </w:pPr>
+      <w:rPr>
+        <w:rFonts w:ascii="Courier New" w:hAnsi="Courier New" w:cs="Courier New" w:hint="default"/>
+      </w:rPr>
+    </w:lvl>
+    <w:lvl w:ilvl="5" w:tplc="100C0005" w:tentative="1">
+      <w:start w:val="1"/>
+      <w:numFmt w:val="bullet"/>
+      <w:lvlText w:val=""/>
+      <w:lvlJc w:val="left"/>
+      <w:pPr>
+        <w:ind w:left="4320" w:hanging="360"/>
+      </w:pPr>
+      <w:rPr>
+        <w:rFonts w:ascii="Wingdings" w:hAnsi="Wingdings" w:hint="default"/>
+      </w:rPr>
+    </w:lvl>
+    <w:lvl w:ilvl="6" w:tplc="100C0001" w:tentative="1">
+      <w:start w:val="1"/>
+      <w:numFmt w:val="bullet"/>
+      <w:lvlText w:val=""/>
+      <w:lvlJc w:val="left"/>
+      <w:pPr>
+        <w:ind w:left="5040" w:hanging="360"/>
+      </w:pPr>
+      <w:rPr>
+        <w:rFonts w:ascii="Symbol" w:hAnsi="Symbol" w:hint="default"/>
+      </w:rPr>
+    </w:lvl>
+    <w:lvl w:ilvl="7" w:tplc="100C0003" w:tentative="1">
+      <w:start w:val="1"/>
+      <w:numFmt w:val="bullet"/>
+      <w:lvlText w:val="o"/>
+      <w:lvlJc w:val="left"/>
+      <w:pPr>
+        <w:ind w:left="5760" w:hanging="360"/>
+      </w:pPr>
+      <w:rPr>
+        <w:rFonts w:ascii="Courier New" w:hAnsi="Courier New" w:cs="Courier New" w:hint="default"/>
+      </w:rPr>
+    </w:lvl>
+    <w:lvl w:ilvl="8" w:tplc="100C0005" w:tentative="1">
+      <w:start w:val="1"/>
+      <w:numFmt w:val="bullet"/>
+      <w:lvlText w:val=""/>
+      <w:lvlJc w:val="left"/>
+      <w:pPr>
+        <w:ind w:left="6480" w:hanging="360"/>
+      </w:pPr>
+      <w:rPr>
+        <w:rFonts w:ascii="Wingdings" w:hAnsi="Wingdings" w:hint="default"/>
+      </w:rPr>
+    </w:lvl>
+  </w:abstractNum>
+  <w:abstractNum w:abstractNumId="8" w15:restartNumberingAfterBreak="0">
     <w:nsid w:val="26652FEE"/>
     <w:multiLevelType w:val="multilevel"/>
     <w:tmpl w:val="09263AEC"/>
@@ -13894,7 +15367,7 @@
       </w:rPr>
     </w:lvl>
   </w:abstractNum>
-  <w:abstractNum w:abstractNumId="8" w15:restartNumberingAfterBreak="0">
+  <w:abstractNum w:abstractNumId="9" w15:restartNumberingAfterBreak="0">
     <w:nsid w:val="27A404D8"/>
     <w:multiLevelType w:val="hybridMultilevel"/>
     <w:tmpl w:val="E4483B56"/>
@@ -14034,7 +15507,7 @@
       </w:rPr>
     </w:lvl>
   </w:abstractNum>
-  <w:abstractNum w:abstractNumId="9" w15:restartNumberingAfterBreak="0">
+  <w:abstractNum w:abstractNumId="10" w15:restartNumberingAfterBreak="0">
     <w:nsid w:val="2E25715C"/>
     <w:multiLevelType w:val="hybridMultilevel"/>
     <w:tmpl w:val="8AB0286C"/>
@@ -14123,7 +15596,7 @@
       </w:pPr>
     </w:lvl>
   </w:abstractNum>
-  <w:abstractNum w:abstractNumId="10" w15:restartNumberingAfterBreak="0">
+  <w:abstractNum w:abstractNumId="11" w15:restartNumberingAfterBreak="0">
     <w:nsid w:val="35535EBB"/>
     <w:multiLevelType w:val="multilevel"/>
     <w:tmpl w:val="09263AEC"/>
@@ -14244,7 +15717,7 @@
       </w:rPr>
     </w:lvl>
   </w:abstractNum>
-  <w:abstractNum w:abstractNumId="11" w15:restartNumberingAfterBreak="0">
+  <w:abstractNum w:abstractNumId="12" w15:restartNumberingAfterBreak="0">
     <w:nsid w:val="370465BF"/>
     <w:multiLevelType w:val="hybridMultilevel"/>
     <w:tmpl w:val="33B2BDC4"/>
@@ -14333,7 +15806,7 @@
       </w:pPr>
     </w:lvl>
   </w:abstractNum>
-  <w:abstractNum w:abstractNumId="12" w15:restartNumberingAfterBreak="0">
+  <w:abstractNum w:abstractNumId="13" w15:restartNumberingAfterBreak="0">
     <w:nsid w:val="3770003C"/>
     <w:multiLevelType w:val="hybridMultilevel"/>
     <w:tmpl w:val="57D623AA"/>
@@ -14446,7 +15919,7 @@
       </w:rPr>
     </w:lvl>
   </w:abstractNum>
-  <w:abstractNum w:abstractNumId="13" w15:restartNumberingAfterBreak="0">
+  <w:abstractNum w:abstractNumId="14" w15:restartNumberingAfterBreak="0">
     <w:nsid w:val="3B7E1F64"/>
     <w:multiLevelType w:val="multilevel"/>
     <w:tmpl w:val="09263AEC"/>
@@ -14567,7 +16040,7 @@
       </w:rPr>
     </w:lvl>
   </w:abstractNum>
-  <w:abstractNum w:abstractNumId="14" w15:restartNumberingAfterBreak="0">
+  <w:abstractNum w:abstractNumId="15" w15:restartNumberingAfterBreak="0">
     <w:nsid w:val="3C7630CA"/>
     <w:multiLevelType w:val="multilevel"/>
     <w:tmpl w:val="09263AEC"/>
@@ -14688,7 +16161,7 @@
       </w:rPr>
     </w:lvl>
   </w:abstractNum>
-  <w:abstractNum w:abstractNumId="15" w15:restartNumberingAfterBreak="0">
+  <w:abstractNum w:abstractNumId="16" w15:restartNumberingAfterBreak="0">
     <w:nsid w:val="3D7B487F"/>
     <w:multiLevelType w:val="multilevel"/>
     <w:tmpl w:val="09263AEC"/>
@@ -14809,7 +16282,7 @@
       </w:rPr>
     </w:lvl>
   </w:abstractNum>
-  <w:abstractNum w:abstractNumId="16" w15:restartNumberingAfterBreak="0">
+  <w:abstractNum w:abstractNumId="17" w15:restartNumberingAfterBreak="0">
     <w:nsid w:val="408C02FF"/>
     <w:multiLevelType w:val="hybridMultilevel"/>
     <w:tmpl w:val="1C925AC4"/>
@@ -14946,7 +16419,7 @@
       </w:rPr>
     </w:lvl>
   </w:abstractNum>
-  <w:abstractNum w:abstractNumId="17" w15:restartNumberingAfterBreak="0">
+  <w:abstractNum w:abstractNumId="18" w15:restartNumberingAfterBreak="0">
     <w:nsid w:val="42F31DAB"/>
     <w:multiLevelType w:val="hybridMultilevel"/>
     <w:tmpl w:val="A46C5D1C"/>
@@ -15086,7 +16559,7 @@
       </w:rPr>
     </w:lvl>
   </w:abstractNum>
-  <w:abstractNum w:abstractNumId="18" w15:restartNumberingAfterBreak="0">
+  <w:abstractNum w:abstractNumId="19" w15:restartNumberingAfterBreak="0">
     <w:nsid w:val="43502691"/>
     <w:multiLevelType w:val="multilevel"/>
     <w:tmpl w:val="09263AEC"/>
@@ -15207,7 +16680,7 @@
       </w:rPr>
     </w:lvl>
   </w:abstractNum>
-  <w:abstractNum w:abstractNumId="19" w15:restartNumberingAfterBreak="0">
+  <w:abstractNum w:abstractNumId="20" w15:restartNumberingAfterBreak="0">
     <w:nsid w:val="5082572C"/>
     <w:multiLevelType w:val="hybridMultilevel"/>
     <w:tmpl w:val="ED4ACFA4"/>
@@ -15347,7 +16820,7 @@
       </w:rPr>
     </w:lvl>
   </w:abstractNum>
-  <w:abstractNum w:abstractNumId="20" w15:restartNumberingAfterBreak="0">
+  <w:abstractNum w:abstractNumId="21" w15:restartNumberingAfterBreak="0">
     <w:nsid w:val="52B247CA"/>
     <w:multiLevelType w:val="hybridMultilevel"/>
     <w:tmpl w:val="B7D4D45A"/>
@@ -15487,7 +16960,7 @@
       </w:rPr>
     </w:lvl>
   </w:abstractNum>
-  <w:abstractNum w:abstractNumId="21" w15:restartNumberingAfterBreak="0">
+  <w:abstractNum w:abstractNumId="22" w15:restartNumberingAfterBreak="0">
     <w:nsid w:val="594C1361"/>
     <w:multiLevelType w:val="hybridMultilevel"/>
     <w:tmpl w:val="5C243628"/>
@@ -15627,7 +17100,7 @@
       </w:rPr>
     </w:lvl>
   </w:abstractNum>
-  <w:abstractNum w:abstractNumId="22" w15:restartNumberingAfterBreak="0">
+  <w:abstractNum w:abstractNumId="23" w15:restartNumberingAfterBreak="0">
     <w:nsid w:val="5D84529E"/>
     <w:multiLevelType w:val="hybridMultilevel"/>
     <w:tmpl w:val="1500FFE2"/>
@@ -15739,7 +17212,7 @@
       </w:rPr>
     </w:lvl>
   </w:abstractNum>
-  <w:abstractNum w:abstractNumId="23" w15:restartNumberingAfterBreak="0">
+  <w:abstractNum w:abstractNumId="24" w15:restartNumberingAfterBreak="0">
     <w:nsid w:val="61414240"/>
     <w:multiLevelType w:val="multilevel"/>
     <w:tmpl w:val="09263AEC"/>
@@ -15860,7 +17333,7 @@
       </w:rPr>
     </w:lvl>
   </w:abstractNum>
-  <w:abstractNum w:abstractNumId="24" w15:restartNumberingAfterBreak="0">
+  <w:abstractNum w:abstractNumId="25" w15:restartNumberingAfterBreak="0">
     <w:nsid w:val="66564962"/>
     <w:multiLevelType w:val="hybridMultilevel"/>
     <w:tmpl w:val="1A92ABCE"/>
@@ -15949,7 +17422,7 @@
       </w:pPr>
     </w:lvl>
   </w:abstractNum>
-  <w:abstractNum w:abstractNumId="25" w15:restartNumberingAfterBreak="0">
+  <w:abstractNum w:abstractNumId="26" w15:restartNumberingAfterBreak="0">
     <w:nsid w:val="67334C03"/>
     <w:multiLevelType w:val="hybridMultilevel"/>
     <w:tmpl w:val="B3569E92"/>
@@ -16062,7 +17535,7 @@
       </w:rPr>
     </w:lvl>
   </w:abstractNum>
-  <w:abstractNum w:abstractNumId="26" w15:restartNumberingAfterBreak="0">
+  <w:abstractNum w:abstractNumId="27" w15:restartNumberingAfterBreak="0">
     <w:nsid w:val="6B90369F"/>
     <w:multiLevelType w:val="multilevel"/>
     <w:tmpl w:val="09263AEC"/>
@@ -16183,7 +17656,7 @@
       </w:rPr>
     </w:lvl>
   </w:abstractNum>
-  <w:abstractNum w:abstractNumId="27" w15:restartNumberingAfterBreak="0">
+  <w:abstractNum w:abstractNumId="28" w15:restartNumberingAfterBreak="0">
     <w:nsid w:val="6CA71F87"/>
     <w:multiLevelType w:val="multilevel"/>
     <w:tmpl w:val="09263AEC"/>
@@ -16304,7 +17777,7 @@
       </w:rPr>
     </w:lvl>
   </w:abstractNum>
-  <w:abstractNum w:abstractNumId="28" w15:restartNumberingAfterBreak="0">
+  <w:abstractNum w:abstractNumId="29" w15:restartNumberingAfterBreak="0">
     <w:nsid w:val="71E06583"/>
     <w:multiLevelType w:val="hybridMultilevel"/>
     <w:tmpl w:val="26C81FCE"/>
@@ -16444,7 +17917,7 @@
       </w:rPr>
     </w:lvl>
   </w:abstractNum>
-  <w:abstractNum w:abstractNumId="29" w15:restartNumberingAfterBreak="0">
+  <w:abstractNum w:abstractNumId="30" w15:restartNumberingAfterBreak="0">
     <w:nsid w:val="730847C5"/>
     <w:multiLevelType w:val="multilevel"/>
     <w:tmpl w:val="09263AEC"/>
@@ -16565,7 +18038,7 @@
       </w:rPr>
     </w:lvl>
   </w:abstractNum>
-  <w:abstractNum w:abstractNumId="30" w15:restartNumberingAfterBreak="0">
+  <w:abstractNum w:abstractNumId="31" w15:restartNumberingAfterBreak="0">
     <w:nsid w:val="73DF7308"/>
     <w:multiLevelType w:val="multilevel"/>
     <w:tmpl w:val="09263AEC"/>
@@ -16686,7 +18159,7 @@
       </w:rPr>
     </w:lvl>
   </w:abstractNum>
-  <w:abstractNum w:abstractNumId="31" w15:restartNumberingAfterBreak="0">
+  <w:abstractNum w:abstractNumId="32" w15:restartNumberingAfterBreak="0">
     <w:nsid w:val="75A3529B"/>
     <w:multiLevelType w:val="hybridMultilevel"/>
     <w:tmpl w:val="819EEA64"/>
@@ -16826,7 +18299,120 @@
       </w:rPr>
     </w:lvl>
   </w:abstractNum>
-  <w:abstractNum w:abstractNumId="32" w15:restartNumberingAfterBreak="0">
+  <w:abstractNum w:abstractNumId="33" w15:restartNumberingAfterBreak="0">
+    <w:nsid w:val="784B1D21"/>
+    <w:multiLevelType w:val="hybridMultilevel"/>
+    <w:tmpl w:val="1AA225EA"/>
+    <w:lvl w:ilvl="0" w:tplc="100C0001">
+      <w:start w:val="1"/>
+      <w:numFmt w:val="bullet"/>
+      <w:lvlText w:val=""/>
+      <w:lvlJc w:val="left"/>
+      <w:pPr>
+        <w:ind w:left="720" w:hanging="720"/>
+      </w:pPr>
+      <w:rPr>
+        <w:rFonts w:ascii="Symbol" w:hAnsi="Symbol" w:hint="default"/>
+      </w:rPr>
+    </w:lvl>
+    <w:lvl w:ilvl="1" w:tplc="100C0003" w:tentative="1">
+      <w:start w:val="1"/>
+      <w:numFmt w:val="bullet"/>
+      <w:lvlText w:val="o"/>
+      <w:lvlJc w:val="left"/>
+      <w:pPr>
+        <w:ind w:left="1440" w:hanging="360"/>
+      </w:pPr>
+      <w:rPr>
+        <w:rFonts w:ascii="Courier New" w:hAnsi="Courier New" w:cs="Courier New" w:hint="default"/>
+      </w:rPr>
+    </w:lvl>
+    <w:lvl w:ilvl="2" w:tplc="100C0005" w:tentative="1">
+      <w:start w:val="1"/>
+      <w:numFmt w:val="bullet"/>
+      <w:lvlText w:val=""/>
+      <w:lvlJc w:val="left"/>
+      <w:pPr>
+        <w:ind w:left="2160" w:hanging="360"/>
+      </w:pPr>
+      <w:rPr>
+        <w:rFonts w:ascii="Wingdings" w:hAnsi="Wingdings" w:hint="default"/>
+      </w:rPr>
+    </w:lvl>
+    <w:lvl w:ilvl="3" w:tplc="100C0001" w:tentative="1">
+      <w:start w:val="1"/>
+      <w:numFmt w:val="bullet"/>
+      <w:lvlText w:val=""/>
+      <w:lvlJc w:val="left"/>
+      <w:pPr>
+        <w:ind w:left="2880" w:hanging="360"/>
+      </w:pPr>
+      <w:rPr>
+        <w:rFonts w:ascii="Symbol" w:hAnsi="Symbol" w:hint="default"/>
+      </w:rPr>
+    </w:lvl>
+    <w:lvl w:ilvl="4" w:tplc="100C0003" w:tentative="1">
+      <w:start w:val="1"/>
+      <w:numFmt w:val="bullet"/>
+      <w:lvlText w:val="o"/>
+      <w:lvlJc w:val="left"/>
+      <w:pPr>
+        <w:ind w:left="3600" w:hanging="360"/>
+      </w:pPr>
+      <w:rPr>
+        <w:rFonts w:ascii="Courier New" w:hAnsi="Courier New" w:cs="Courier New" w:hint="default"/>
+      </w:rPr>
+    </w:lvl>
+    <w:lvl w:ilvl="5" w:tplc="100C0005" w:tentative="1">
+      <w:start w:val="1"/>
+      <w:numFmt w:val="bullet"/>
+      <w:lvlText w:val=""/>
+      <w:lvlJc w:val="left"/>
+      <w:pPr>
+        <w:ind w:left="4320" w:hanging="360"/>
+      </w:pPr>
+      <w:rPr>
+        <w:rFonts w:ascii="Wingdings" w:hAnsi="Wingdings" w:hint="default"/>
+      </w:rPr>
+    </w:lvl>
+    <w:lvl w:ilvl="6" w:tplc="100C0001" w:tentative="1">
+      <w:start w:val="1"/>
+      <w:numFmt w:val="bullet"/>
+      <w:lvlText w:val=""/>
+      <w:lvlJc w:val="left"/>
+      <w:pPr>
+        <w:ind w:left="5040" w:hanging="360"/>
+      </w:pPr>
+      <w:rPr>
+        <w:rFonts w:ascii="Symbol" w:hAnsi="Symbol" w:hint="default"/>
+      </w:rPr>
+    </w:lvl>
+    <w:lvl w:ilvl="7" w:tplc="100C0003" w:tentative="1">
+      <w:start w:val="1"/>
+      <w:numFmt w:val="bullet"/>
+      <w:lvlText w:val="o"/>
+      <w:lvlJc w:val="left"/>
+      <w:pPr>
+        <w:ind w:left="5760" w:hanging="360"/>
+      </w:pPr>
+      <w:rPr>
+        <w:rFonts w:ascii="Courier New" w:hAnsi="Courier New" w:cs="Courier New" w:hint="default"/>
+      </w:rPr>
+    </w:lvl>
+    <w:lvl w:ilvl="8" w:tplc="100C0005" w:tentative="1">
+      <w:start w:val="1"/>
+      <w:numFmt w:val="bullet"/>
+      <w:lvlText w:val=""/>
+      <w:lvlJc w:val="left"/>
+      <w:pPr>
+        <w:ind w:left="6480" w:hanging="360"/>
+      </w:pPr>
+      <w:rPr>
+        <w:rFonts w:ascii="Wingdings" w:hAnsi="Wingdings" w:hint="default"/>
+      </w:rPr>
+    </w:lvl>
+  </w:abstractNum>
+  <w:abstractNum w:abstractNumId="34" w15:restartNumberingAfterBreak="0">
     <w:nsid w:val="7B193736"/>
     <w:multiLevelType w:val="multilevel"/>
     <w:tmpl w:val="3E0A631E"/>
@@ -16948,7 +18534,7 @@
       </w:pPr>
     </w:lvl>
   </w:abstractNum>
-  <w:abstractNum w:abstractNumId="33" w15:restartNumberingAfterBreak="0">
+  <w:abstractNum w:abstractNumId="35" w15:restartNumberingAfterBreak="0">
     <w:nsid w:val="7DD245F2"/>
     <w:multiLevelType w:val="hybridMultilevel"/>
     <w:tmpl w:val="3100450C"/>
@@ -17089,7 +18675,7 @@
     </w:lvl>
   </w:abstractNum>
   <w:num w:numId="1">
-    <w:abstractNumId w:val="32"/>
+    <w:abstractNumId w:val="34"/>
   </w:num>
   <w:num w:numId="2">
     <w:abstractNumId w:val="1"/>
@@ -17098,34 +18684,34 @@
     <w:abstractNumId w:val="3"/>
   </w:num>
   <w:num w:numId="4">
-    <w:abstractNumId w:val="31"/>
+    <w:abstractNumId w:val="32"/>
   </w:num>
   <w:num w:numId="5">
-    <w:abstractNumId w:val="20"/>
+    <w:abstractNumId w:val="21"/>
   </w:num>
   <w:num w:numId="6">
-    <w:abstractNumId w:val="8"/>
+    <w:abstractNumId w:val="9"/>
   </w:num>
   <w:num w:numId="7">
-    <w:abstractNumId w:val="21"/>
+    <w:abstractNumId w:val="22"/>
   </w:num>
   <w:num w:numId="8">
-    <w:abstractNumId w:val="33"/>
+    <w:abstractNumId w:val="35"/>
   </w:num>
   <w:num w:numId="9">
     <w:abstractNumId w:val="2"/>
   </w:num>
   <w:num w:numId="10">
-    <w:abstractNumId w:val="16"/>
+    <w:abstractNumId w:val="17"/>
   </w:num>
   <w:num w:numId="11">
-    <w:abstractNumId w:val="19"/>
+    <w:abstractNumId w:val="20"/>
   </w:num>
   <w:num w:numId="12">
-    <w:abstractNumId w:val="17"/>
+    <w:abstractNumId w:val="18"/>
   </w:num>
   <w:num w:numId="13">
-    <w:abstractNumId w:val="28"/>
+    <w:abstractNumId w:val="29"/>
   </w:num>
   <w:num w:numId="14">
     <w:abstractNumId w:val="1"/>
@@ -17134,64 +18720,70 @@
     <w:abstractNumId w:val="6"/>
   </w:num>
   <w:num w:numId="16">
-    <w:abstractNumId w:val="22"/>
+    <w:abstractNumId w:val="23"/>
   </w:num>
   <w:num w:numId="17">
     <w:abstractNumId w:val="5"/>
   </w:num>
   <w:num w:numId="18">
-    <w:abstractNumId w:val="9"/>
+    <w:abstractNumId w:val="10"/>
   </w:num>
   <w:num w:numId="19">
     <w:abstractNumId w:val="4"/>
   </w:num>
   <w:num w:numId="20">
-    <w:abstractNumId w:val="10"/>
+    <w:abstractNumId w:val="11"/>
   </w:num>
   <w:num w:numId="21">
-    <w:abstractNumId w:val="24"/>
+    <w:abstractNumId w:val="25"/>
   </w:num>
   <w:num w:numId="22">
-    <w:abstractNumId w:val="18"/>
+    <w:abstractNumId w:val="19"/>
   </w:num>
   <w:num w:numId="23">
     <w:abstractNumId w:val="0"/>
   </w:num>
   <w:num w:numId="24">
-    <w:abstractNumId w:val="29"/>
+    <w:abstractNumId w:val="30"/>
   </w:num>
   <w:num w:numId="25">
-    <w:abstractNumId w:val="30"/>
+    <w:abstractNumId w:val="31"/>
   </w:num>
   <w:num w:numId="26">
-    <w:abstractNumId w:val="23"/>
+    <w:abstractNumId w:val="24"/>
   </w:num>
   <w:num w:numId="27">
+    <w:abstractNumId w:val="15"/>
+  </w:num>
+  <w:num w:numId="28">
+    <w:abstractNumId w:val="27"/>
+  </w:num>
+  <w:num w:numId="29">
     <w:abstractNumId w:val="14"/>
   </w:num>
-  <w:num w:numId="28">
+  <w:num w:numId="30">
+    <w:abstractNumId w:val="12"/>
+  </w:num>
+  <w:num w:numId="31">
+    <w:abstractNumId w:val="8"/>
+  </w:num>
+  <w:num w:numId="32">
+    <w:abstractNumId w:val="13"/>
+  </w:num>
+  <w:num w:numId="33">
     <w:abstractNumId w:val="26"/>
   </w:num>
-  <w:num w:numId="29">
-    <w:abstractNumId w:val="13"/>
-  </w:num>
-  <w:num w:numId="30">
-    <w:abstractNumId w:val="11"/>
-  </w:num>
-  <w:num w:numId="31">
-    <w:abstractNumId w:val="7"/>
-  </w:num>
-  <w:num w:numId="32">
-    <w:abstractNumId w:val="12"/>
-  </w:num>
-  <w:num w:numId="33">
-    <w:abstractNumId w:val="25"/>
-  </w:num>
   <w:num w:numId="34">
-    <w:abstractNumId w:val="15"/>
+    <w:abstractNumId w:val="16"/>
   </w:num>
   <w:num w:numId="35">
-    <w:abstractNumId w:val="27"/>
+    <w:abstractNumId w:val="28"/>
+  </w:num>
+  <w:num w:numId="36">
+    <w:abstractNumId w:val="33"/>
+  </w:num>
+  <w:num w:numId="37">
+    <w:abstractNumId w:val="7"/>
   </w:num>
   <w:numIdMacAtCleanup w:val="13"/>
 </w:numbering>
@@ -18760,7 +20352,7 @@
 </file>
 
 <file path=customXml/itemProps1.xml><?xml version="1.0" encoding="utf-8"?>
-<ds:datastoreItem xmlns:ds="http://schemas.openxmlformats.org/officeDocument/2006/customXml" ds:itemID="{FC7D60FE-CDE2-4AE7-A5CE-CDB53E4D20D1}">
+<ds:datastoreItem xmlns:ds="http://schemas.openxmlformats.org/officeDocument/2006/customXml" ds:itemID="{D853A0FE-1F38-4073-A10C-CE7FD2825C81}">
   <ds:schemaRefs>
     <ds:schemaRef ds:uri="http://schemas.openxmlformats.org/officeDocument/2006/bibliography"/>
   </ds:schemaRefs>

</xml_diff>